<commit_message>
Jon's Edits of SRS - see my comments in Trello
</commit_message>
<xml_diff>
--- a/Documentation/Software RequirementsSpecification.docx
+++ b/Documentation/Software RequirementsSpecification.docx
@@ -96,7 +96,7 @@
           <w:rFonts w:ascii="Times New Roman" w:hAnsi="Times New Roman" w:cs="Times New Roman"/>
           <w:sz w:val="48"/>
         </w:rPr>
-        <w:t>[Schedule Assistant]</w:t>
+        <w:t>On-Call Assistant</w:t>
       </w:r>
     </w:p>
     <w:p>
@@ -5394,7 +5394,6 @@
                 <w:sz w:val="20"/>
               </w:rPr>
             </w:pPr>
-            <w:proofErr w:type="spellStart"/>
             <w:r>
               <w:rPr>
                 <w:rFonts w:ascii="Times New Roman" w:hAnsi="Times New Roman" w:cs="Times New Roman"/>
@@ -5402,37 +5401,7 @@
                 <w:bCs/>
                 <w:sz w:val="20"/>
               </w:rPr>
-              <w:t>Samaa</w:t>
-            </w:r>
-            <w:proofErr w:type="spellEnd"/>
-            <w:r>
-              <w:rPr>
-                <w:rFonts w:ascii="Times New Roman" w:hAnsi="Times New Roman" w:cs="Times New Roman"/>
-                <w:b/>
-                <w:bCs/>
-                <w:sz w:val="20"/>
-              </w:rPr>
-              <w:t xml:space="preserve"> </w:t>
-            </w:r>
-            <w:proofErr w:type="spellStart"/>
-            <w:r>
-              <w:rPr>
-                <w:rFonts w:ascii="Times New Roman" w:hAnsi="Times New Roman" w:cs="Times New Roman"/>
-                <w:b/>
-                <w:bCs/>
-                <w:sz w:val="20"/>
-              </w:rPr>
-              <w:t>Gazaa</w:t>
-            </w:r>
-            <w:proofErr w:type="spellEnd"/>
-            <w:r>
-              <w:rPr>
-                <w:rFonts w:ascii="Times New Roman" w:hAnsi="Times New Roman" w:cs="Times New Roman"/>
-                <w:b/>
-                <w:bCs/>
-                <w:sz w:val="20"/>
-              </w:rPr>
-              <w:t xml:space="preserve"> </w:t>
+              <w:t xml:space="preserve">Samaa Gazaa </w:t>
             </w:r>
           </w:p>
           <w:p>
@@ -5654,7 +5623,6 @@
                 <w:sz w:val="20"/>
               </w:rPr>
             </w:pPr>
-            <w:proofErr w:type="spellStart"/>
             <w:r>
               <w:rPr>
                 <w:rFonts w:ascii="Times New Roman" w:hAnsi="Times New Roman" w:cs="Times New Roman"/>
@@ -5662,37 +5630,7 @@
                 <w:bCs/>
                 <w:sz w:val="20"/>
               </w:rPr>
-              <w:t>Samaa</w:t>
-            </w:r>
-            <w:proofErr w:type="spellEnd"/>
-            <w:r>
-              <w:rPr>
-                <w:rFonts w:ascii="Times New Roman" w:hAnsi="Times New Roman" w:cs="Times New Roman"/>
-                <w:b/>
-                <w:bCs/>
-                <w:sz w:val="20"/>
-              </w:rPr>
-              <w:t xml:space="preserve"> </w:t>
-            </w:r>
-            <w:proofErr w:type="spellStart"/>
-            <w:r>
-              <w:rPr>
-                <w:rFonts w:ascii="Times New Roman" w:hAnsi="Times New Roman" w:cs="Times New Roman"/>
-                <w:b/>
-                <w:bCs/>
-                <w:sz w:val="20"/>
-              </w:rPr>
-              <w:t>Gazaa</w:t>
-            </w:r>
-            <w:proofErr w:type="spellEnd"/>
-            <w:r>
-              <w:rPr>
-                <w:rFonts w:ascii="Times New Roman" w:hAnsi="Times New Roman" w:cs="Times New Roman"/>
-                <w:b/>
-                <w:bCs/>
-                <w:sz w:val="20"/>
-              </w:rPr>
-              <w:t xml:space="preserve"> </w:t>
+              <w:t xml:space="preserve">Samaa Gazaa </w:t>
             </w:r>
           </w:p>
           <w:p>
@@ -6598,18 +6536,7 @@
                 <w:bCs/>
                 <w:sz w:val="20"/>
               </w:rPr>
-              <w:t>Edit and</w:t>
-            </w:r>
-            <w:bookmarkStart w:id="8" w:name="_GoBack"/>
-            <w:bookmarkEnd w:id="8"/>
-            <w:r>
-              <w:rPr>
-                <w:rFonts w:ascii="Times New Roman" w:hAnsi="Times New Roman" w:cs="Times New Roman"/>
-                <w:b/>
-                <w:bCs/>
-                <w:sz w:val="20"/>
-              </w:rPr>
-              <w:t xml:space="preserve"> Review</w:t>
+              <w:t>Edit and Review</w:t>
             </w:r>
           </w:p>
         </w:tc>
@@ -6744,8 +6671,8 @@
           <w:rFonts w:ascii="Times New Roman" w:hAnsi="Times New Roman" w:cs="Times New Roman"/>
         </w:rPr>
       </w:pPr>
-      <w:bookmarkStart w:id="9" w:name="_Toc171414644"/>
-      <w:bookmarkStart w:id="10" w:name="_Toc409958282"/>
+      <w:bookmarkStart w:id="8" w:name="_Toc171414644"/>
+      <w:bookmarkStart w:id="9" w:name="_Toc409958282"/>
       <w:r>
         <w:rPr>
           <w:rFonts w:ascii="Times New Roman" w:hAnsi="Times New Roman" w:cs="Times New Roman"/>
@@ -6760,9 +6687,210 @@
       <w:bookmarkEnd w:id="5"/>
       <w:bookmarkEnd w:id="6"/>
       <w:bookmarkEnd w:id="7"/>
+      <w:bookmarkEnd w:id="8"/>
       <w:bookmarkEnd w:id="9"/>
+    </w:p>
+    <w:p>
+      <w:pPr>
+        <w:pStyle w:val="Heading2"/>
+        <w:rPr>
+          <w:rFonts w:ascii="Times New Roman" w:hAnsi="Times New Roman" w:cs="Times New Roman"/>
+        </w:rPr>
+      </w:pPr>
+      <w:bookmarkStart w:id="10" w:name="_Toc171414645"/>
+      <w:bookmarkStart w:id="11" w:name="_Toc409958283"/>
+      <w:bookmarkStart w:id="12" w:name="_Toc31182116"/>
+      <w:bookmarkStart w:id="13" w:name="_Toc31182339"/>
+      <w:r>
+        <w:rPr>
+          <w:rFonts w:ascii="Times New Roman" w:hAnsi="Times New Roman" w:cs="Times New Roman"/>
+        </w:rPr>
+        <w:t>Overview</w:t>
+      </w:r>
       <w:bookmarkEnd w:id="10"/>
-    </w:p>
+      <w:bookmarkEnd w:id="11"/>
+    </w:p>
+    <w:p/>
+    <w:p>
+      <w:r>
+        <w:t xml:space="preserve">The On-Call Assistant software is being developed to </w:t>
+      </w:r>
+      <w:r>
+        <w:t xml:space="preserve">help </w:t>
+      </w:r>
+      <w:r>
+        <w:t>managers generate equitable on-call rotation schedules for the team(s) they manage</w:t>
+      </w:r>
+      <w:r>
+        <w:t xml:space="preserve">. This document </w:t>
+      </w:r>
+      <w:r>
+        <w:t>ou</w:t>
+      </w:r>
+      <w:r>
+        <w:t>tline</w:t>
+      </w:r>
+      <w:r>
+        <w:t xml:space="preserve">s </w:t>
+      </w:r>
+      <w:r>
+        <w:t>the purpos</w:t>
+      </w:r>
+      <w:r>
+        <w:t xml:space="preserve">e of the software and </w:t>
+      </w:r>
+      <w:r>
+        <w:t>include</w:t>
+      </w:r>
+      <w:r>
+        <w:t>s</w:t>
+      </w:r>
+      <w:r>
+        <w:t xml:space="preserve"> a high level view of the software design. </w:t>
+      </w:r>
+      <w:r>
+        <w:t>Included are</w:t>
+      </w:r>
+      <w:r>
+        <w:t xml:space="preserve"> section</w:t>
+      </w:r>
+      <w:r>
+        <w:t>s</w:t>
+      </w:r>
+      <w:r>
+        <w:t xml:space="preserve"> for primary and secondary users as well as functional and nonfunctional requirements, features, and constraints.</w:t>
+      </w:r>
+    </w:p>
+    <w:p/>
+    <w:p>
+      <w:r>
+        <w:t>This document will</w:t>
+      </w:r>
+      <w:r>
+        <w:t xml:space="preserve"> identify functional and nonfunctional requirements as well as implementation constraints. </w:t>
+      </w:r>
+      <w:r>
+        <w:t xml:space="preserve">The document </w:t>
+      </w:r>
+      <w:r>
+        <w:t xml:space="preserve">will act as </w:t>
+      </w:r>
+      <w:r>
+        <w:t>a handbook</w:t>
+      </w:r>
+      <w:r>
+        <w:t xml:space="preserve"> to </w:t>
+      </w:r>
+      <w:r>
+        <w:t>those</w:t>
+      </w:r>
+      <w:r>
+        <w:t xml:space="preserve"> within the organization seeking </w:t>
+      </w:r>
+      <w:r>
+        <w:t xml:space="preserve">more </w:t>
+      </w:r>
+      <w:r>
+        <w:t>thorough understanding of the Scheduling Assistant Software. The Software Requirement Specification handbook will include a list of general product features as well as detailed system behavior needed to deliver these features. Detailed system behavior will be expressed as use cases or usage scenarios.</w:t>
+      </w:r>
+    </w:p>
+    <w:p/>
+    <w:p>
+      <w:r>
+        <w:t xml:space="preserve">The </w:t>
+      </w:r>
+      <w:r>
+        <w:t>On-Call</w:t>
+      </w:r>
+      <w:r>
+        <w:t xml:space="preserve"> Assistant is a web-based </w:t>
+      </w:r>
+      <w:r>
+        <w:t>application</w:t>
+      </w:r>
+      <w:r>
+        <w:t xml:space="preserve"> designed to assist upper management with</w:t>
+      </w:r>
+      <w:r>
+        <w:t xml:space="preserve"> generating</w:t>
+      </w:r>
+      <w:r>
+        <w:t xml:space="preserve"> and maintain</w:t>
+      </w:r>
+      <w:r>
+        <w:t>ing schedules of on-call</w:t>
+      </w:r>
+      <w:r>
+        <w:t xml:space="preserve"> </w:t>
+      </w:r>
+      <w:r>
+        <w:t>rotations</w:t>
+      </w:r>
+      <w:r>
+        <w:t xml:space="preserve">. The </w:t>
+      </w:r>
+      <w:r>
+        <w:t>On-Call</w:t>
+      </w:r>
+      <w:r>
+        <w:t xml:space="preserve"> Assis</w:t>
+      </w:r>
+      <w:r>
+        <w:t xml:space="preserve">tant seeks to </w:t>
+      </w:r>
+      <w:r>
+        <w:t>d</w:t>
+      </w:r>
+      <w:r>
+        <w:t>istribute</w:t>
+      </w:r>
+      <w:r>
+        <w:t xml:space="preserve"> rotations</w:t>
+      </w:r>
+      <w:r>
+        <w:t xml:space="preserve"> competently and equitably</w:t>
+      </w:r>
+      <w:r>
+        <w:t xml:space="preserve"> among team members with each schedule it creates. </w:t>
+      </w:r>
+      <w:r>
+        <w:t>By automatically generating these</w:t>
+      </w:r>
+      <w:r>
+        <w:t xml:space="preserve"> schedules</w:t>
+      </w:r>
+      <w:r>
+        <w:t>, the application will reduce</w:t>
+      </w:r>
+      <w:r>
+        <w:t xml:space="preserve"> </w:t>
+      </w:r>
+      <w:r>
+        <w:t xml:space="preserve">the </w:t>
+      </w:r>
+      <w:r>
+        <w:t>amount of time managers spend</w:t>
+      </w:r>
+      <w:r>
+        <w:t xml:space="preserve"> manually</w:t>
+      </w:r>
+      <w:r>
+        <w:t xml:space="preserve"> creat</w:t>
+      </w:r>
+      <w:r>
+        <w:t>ing such</w:t>
+      </w:r>
+      <w:r>
+        <w:t xml:space="preserve"> schedule</w:t>
+      </w:r>
+      <w:r>
+        <w:t>s</w:t>
+      </w:r>
+      <w:r>
+        <w:t>.</w:t>
+      </w:r>
+    </w:p>
+    <w:p/>
     <w:p>
       <w:pPr>
         <w:pStyle w:val="Heading2"/>
@@ -6770,190 +6898,279 @@
           <w:rFonts w:ascii="Times New Roman" w:hAnsi="Times New Roman" w:cs="Times New Roman"/>
         </w:rPr>
       </w:pPr>
-      <w:bookmarkStart w:id="11" w:name="_Toc171414645"/>
-      <w:bookmarkStart w:id="12" w:name="_Toc409958283"/>
-      <w:bookmarkStart w:id="13" w:name="_Toc31182116"/>
-      <w:bookmarkStart w:id="14" w:name="_Toc31182339"/>
-      <w:r>
-        <w:rPr>
-          <w:rFonts w:ascii="Times New Roman" w:hAnsi="Times New Roman" w:cs="Times New Roman"/>
-        </w:rPr>
-        <w:t>Overview</w:t>
-      </w:r>
-      <w:bookmarkEnd w:id="11"/>
+      <w:bookmarkStart w:id="14" w:name="_Toc31182118"/>
+      <w:bookmarkStart w:id="15" w:name="_Toc31182341"/>
+      <w:bookmarkStart w:id="16" w:name="_Toc171414646"/>
+      <w:bookmarkStart w:id="17" w:name="_Toc409958284"/>
+      <w:bookmarkStart w:id="18" w:name="_Toc31182119"/>
+      <w:bookmarkStart w:id="19" w:name="_Toc31182342"/>
+      <w:bookmarkStart w:id="20" w:name="_Toc31182117"/>
+      <w:bookmarkStart w:id="21" w:name="_Toc31182340"/>
       <w:bookmarkEnd w:id="12"/>
-    </w:p>
-    <w:p/>
-    <w:p>
-      <w:r>
-        <w:t>The Schedule Assistant software is designed for upper management. This software has been created to help upper management control and organize on-call rotations within the organization. This document will provide the user with a thorough outline of the purpose of the software, and what the software has been designed to a</w:t>
-      </w:r>
-      <w:r>
-        <w:t xml:space="preserve">chieve. This document will </w:t>
-      </w:r>
-      <w:r>
-        <w:t xml:space="preserve">include a high level view of the </w:t>
-      </w:r>
-      <w:r>
-        <w:t>software design. A section for primary and secondary users as well as</w:t>
-      </w:r>
-      <w:r>
-        <w:t xml:space="preserve"> functional and nonfunctional requirements, features, and constraints.</w:t>
-      </w:r>
-    </w:p>
-    <w:p/>
-    <w:p>
-      <w:r>
-        <w:t>This document will</w:t>
-      </w:r>
-      <w:r>
-        <w:t xml:space="preserve"> identify functional and nonfunctional requirements as well as implementation constraints. </w:t>
-      </w:r>
-      <w:r>
-        <w:t>The document a handbook</w:t>
-      </w:r>
-      <w:r>
-        <w:t xml:space="preserve"> to any audience within the organization seeking to achieve a more thorough understanding of the Scheduling Assistant Software. The Software Requirement Specification handbook will include a list of general product features as well as detailed system behavior needed to deliver these features. Detailed system behavior will be expressed as use cases or usage scenarios.</w:t>
-      </w:r>
-    </w:p>
-    <w:p/>
-    <w:p>
-      <w:r>
-        <w:t>The Scheduling Assistant is a web-based software created and designed to assist upper management with organizing, generating, and maintain schedule</w:t>
-      </w:r>
-      <w:r>
-        <w:t>s. The Scheduling Assistant seeks to achieve competency within the rotation scheduling of the organization</w:t>
-      </w:r>
-      <w:r>
-        <w:t>. The software has been created to minimize the manual level of effort it takes management to create on</w:t>
-      </w:r>
-      <w:r>
-        <w:t>-call rotation</w:t>
-      </w:r>
-      <w:r>
-        <w:t xml:space="preserve"> scheduling.</w:t>
-      </w:r>
-    </w:p>
-    <w:p/>
-    <w:p>
-      <w:pPr>
-        <w:pStyle w:val="Heading2"/>
-        <w:rPr>
-          <w:rFonts w:ascii="Times New Roman" w:hAnsi="Times New Roman" w:cs="Times New Roman"/>
-        </w:rPr>
-      </w:pPr>
-      <w:bookmarkStart w:id="15" w:name="_Toc31182118"/>
-      <w:bookmarkStart w:id="16" w:name="_Toc31182341"/>
-      <w:bookmarkStart w:id="17" w:name="_Toc171414646"/>
-      <w:bookmarkStart w:id="18" w:name="_Toc409958284"/>
-      <w:bookmarkStart w:id="19" w:name="_Toc31182119"/>
-      <w:bookmarkStart w:id="20" w:name="_Toc31182342"/>
-      <w:bookmarkStart w:id="21" w:name="_Toc31182117"/>
-      <w:bookmarkStart w:id="22" w:name="_Toc31182340"/>
       <w:bookmarkEnd w:id="13"/>
+      <w:r>
+        <w:rPr>
+          <w:rFonts w:ascii="Times New Roman" w:hAnsi="Times New Roman" w:cs="Times New Roman"/>
+        </w:rPr>
+        <w:t>Goals and Objectives</w:t>
+      </w:r>
       <w:bookmarkEnd w:id="14"/>
-      <w:r>
-        <w:rPr>
-          <w:rFonts w:ascii="Times New Roman" w:hAnsi="Times New Roman" w:cs="Times New Roman"/>
-        </w:rPr>
-        <w:t>Goals and Objectives</w:t>
-      </w:r>
       <w:bookmarkEnd w:id="15"/>
       <w:bookmarkEnd w:id="16"/>
       <w:bookmarkEnd w:id="17"/>
+    </w:p>
+    <w:p>
+      <w:pPr>
+        <w:rPr>
+          <w:b/>
+        </w:rPr>
+      </w:pPr>
+    </w:p>
+    <w:p>
+      <w:pPr>
+        <w:pStyle w:val="ListParagraph"/>
+        <w:numPr>
+          <w:ilvl w:val="0"/>
+          <w:numId w:val="8"/>
+        </w:numPr>
+      </w:pPr>
+      <w:r>
+        <w:t xml:space="preserve">Provide a usable </w:t>
+      </w:r>
+      <w:r>
+        <w:t xml:space="preserve">and </w:t>
+      </w:r>
+      <w:r>
+        <w:t xml:space="preserve">efficient system that allows </w:t>
+      </w:r>
+      <w:r>
+        <w:t>managers</w:t>
+      </w:r>
+      <w:r>
+        <w:t xml:space="preserve"> to </w:t>
+      </w:r>
+      <w:r>
+        <w:t>view current and past schedules and</w:t>
+      </w:r>
+      <w:r>
+        <w:t xml:space="preserve"> </w:t>
+      </w:r>
+      <w:r>
+        <w:t xml:space="preserve">to </w:t>
+      </w:r>
+      <w:r>
+        <w:t>create dependable future schedules.</w:t>
+      </w:r>
+    </w:p>
+    <w:p>
+      <w:pPr>
+        <w:pStyle w:val="ListParagraph"/>
+        <w:numPr>
+          <w:ilvl w:val="0"/>
+          <w:numId w:val="8"/>
+        </w:numPr>
+      </w:pPr>
+      <w:r>
+        <w:t xml:space="preserve">Create reliable schedules that </w:t>
+      </w:r>
+      <w:r>
+        <w:t>minimize</w:t>
+      </w:r>
+      <w:r>
+        <w:t xml:space="preserve"> the effort that</w:t>
+      </w:r>
+      <w:r>
+        <w:t>, in the past, has been required</w:t>
+      </w:r>
+      <w:r>
+        <w:t xml:space="preserve"> to manually </w:t>
+      </w:r>
+      <w:r>
+        <w:t>create and update a schedule of on-call rotations</w:t>
+      </w:r>
+      <w:r>
+        <w:t xml:space="preserve">. In return this should increase workflow and </w:t>
+      </w:r>
+      <w:r>
+        <w:t>decrease confusion</w:t>
+      </w:r>
+      <w:r>
+        <w:t>.</w:t>
+      </w:r>
+    </w:p>
+    <w:p>
+      <w:pPr>
+        <w:pStyle w:val="ListParagraph"/>
+        <w:numPr>
+          <w:ilvl w:val="0"/>
+          <w:numId w:val="8"/>
+        </w:numPr>
+      </w:pPr>
+      <w:r>
+        <w:t xml:space="preserve">The </w:t>
+      </w:r>
+      <w:r>
+        <w:t>On-Call</w:t>
+      </w:r>
+      <w:r>
+        <w:t xml:space="preserve"> Assistant will </w:t>
+      </w:r>
+      <w:r>
+        <w:t>offer a simplistic and user friendly interface.  T</w:t>
+      </w:r>
+      <w:r>
+        <w:t xml:space="preserve">he user </w:t>
+      </w:r>
+      <w:r>
+        <w:t xml:space="preserve">will not have to </w:t>
+      </w:r>
+      <w:r>
+        <w:t xml:space="preserve">worry </w:t>
+      </w:r>
+      <w:r>
+        <w:t>about managing complex</w:t>
+      </w:r>
+      <w:r>
+        <w:t xml:space="preserve"> back-end storage and development. </w:t>
+      </w:r>
+      <w:r>
+        <w:t>Should the user require more complex functionality, such functionality</w:t>
+      </w:r>
+      <w:r>
+        <w:t xml:space="preserve"> </w:t>
+      </w:r>
+      <w:r>
+        <w:t>will</w:t>
+      </w:r>
+      <w:r>
+        <w:t xml:space="preserve"> be available.</w:t>
+      </w:r>
+    </w:p>
+    <w:p>
+      <w:pPr>
+        <w:rPr>
+          <w:b/>
+        </w:rPr>
+      </w:pPr>
+    </w:p>
+    <w:p>
+      <w:pPr>
+        <w:rPr>
+          <w:b/>
+        </w:rPr>
+      </w:pPr>
+    </w:p>
+    <w:p>
+      <w:pPr>
+        <w:rPr>
+          <w:b/>
+        </w:rPr>
+      </w:pPr>
+    </w:p>
+    <w:p>
+      <w:pPr>
+        <w:rPr>
+          <w:b/>
+        </w:rPr>
+      </w:pPr>
+    </w:p>
+    <w:p>
+      <w:pPr>
+        <w:rPr>
+          <w:b/>
+        </w:rPr>
+      </w:pPr>
+    </w:p>
+    <w:p>
+      <w:pPr>
+        <w:rPr>
+          <w:b/>
+        </w:rPr>
+      </w:pPr>
+    </w:p>
+    <w:p>
+      <w:pPr>
+        <w:pStyle w:val="Heading2"/>
+        <w:rPr>
+          <w:rFonts w:ascii="Times New Roman" w:hAnsi="Times New Roman" w:cs="Times New Roman"/>
+        </w:rPr>
+      </w:pPr>
+      <w:bookmarkStart w:id="22" w:name="_Toc171414647"/>
+      <w:bookmarkStart w:id="23" w:name="_Toc409958285"/>
+      <w:r>
+        <w:rPr>
+          <w:rFonts w:ascii="Times New Roman" w:hAnsi="Times New Roman" w:cs="Times New Roman"/>
+        </w:rPr>
+        <w:t>Scope</w:t>
+      </w:r>
       <w:bookmarkEnd w:id="18"/>
-    </w:p>
-    <w:p>
-      <w:pPr>
-        <w:rPr>
-          <w:b/>
-        </w:rPr>
-      </w:pPr>
-    </w:p>
-    <w:p>
-      <w:r>
-        <w:t>1. Provide a usable efficient system that allows management to view current and past schedules. As well as to create dependable future schedules.</w:t>
-      </w:r>
-    </w:p>
-    <w:p>
-      <w:r>
-        <w:t>2. Create reliable schedules that will decrease the level of effort that goes into manually altering and creating a rotation schedule. In return this should increase workflow and any confusion that have occurred due to an incompetent system.</w:t>
-      </w:r>
-    </w:p>
-    <w:p>
-      <w:r>
-        <w:t>3. The Scheduling Assistant will offer a user friendly interface. Leaving the user worry free the back-end storage and development that comes with complex software. Although these functionalities will still be available if the user wishes to access.</w:t>
-      </w:r>
-    </w:p>
-    <w:p>
-      <w:pPr>
-        <w:rPr>
-          <w:b/>
-        </w:rPr>
-      </w:pPr>
-    </w:p>
-    <w:p>
-      <w:pPr>
-        <w:rPr>
-          <w:b/>
-        </w:rPr>
-      </w:pPr>
-    </w:p>
-    <w:p>
-      <w:pPr>
-        <w:rPr>
-          <w:b/>
-        </w:rPr>
-      </w:pPr>
-    </w:p>
-    <w:p>
-      <w:pPr>
-        <w:rPr>
-          <w:b/>
-        </w:rPr>
-      </w:pPr>
-    </w:p>
-    <w:p>
-      <w:pPr>
-        <w:rPr>
-          <w:b/>
-        </w:rPr>
-      </w:pPr>
-    </w:p>
-    <w:p>
-      <w:pPr>
-        <w:rPr>
-          <w:b/>
-        </w:rPr>
-      </w:pPr>
-    </w:p>
-    <w:p>
-      <w:pPr>
-        <w:pStyle w:val="Heading2"/>
-        <w:rPr>
-          <w:rFonts w:ascii="Times New Roman" w:hAnsi="Times New Roman" w:cs="Times New Roman"/>
-        </w:rPr>
-      </w:pPr>
-      <w:bookmarkStart w:id="23" w:name="_Toc171414647"/>
-      <w:bookmarkStart w:id="24" w:name="_Toc409958285"/>
-      <w:r>
-        <w:rPr>
-          <w:rFonts w:ascii="Times New Roman" w:hAnsi="Times New Roman" w:cs="Times New Roman"/>
-        </w:rPr>
-        <w:t>Scope</w:t>
-      </w:r>
       <w:bookmarkEnd w:id="19"/>
-      <w:bookmarkEnd w:id="20"/>
+      <w:bookmarkEnd w:id="22"/>
       <w:bookmarkEnd w:id="23"/>
-      <w:bookmarkEnd w:id="24"/>
-    </w:p>
-    <w:p>
-      <w:r>
-        <w:t xml:space="preserve">This software will provide an equitable schedule for employees based on when employees are out of the office, previous rotations, and will account for holidays. The </w:t>
-      </w:r>
+    </w:p>
+    <w:p>
+      <w:r>
+        <w:t>The On-Call Assistant will create an equitable schedule of on-call rotations for team members based on the following considerations:</w:t>
+      </w:r>
+    </w:p>
+    <w:p>
+      <w:pPr>
+        <w:pStyle w:val="ListParagraph"/>
+        <w:numPr>
+          <w:ilvl w:val="0"/>
+          <w:numId w:val="9"/>
+        </w:numPr>
+      </w:pPr>
       <w:r>
         <w:lastRenderedPageBreak/>
-        <w:t>system will operate in a browser and be hosted locally on the system. The software will not be providing for security or authentication of the user, and is not intended to be exposed to the internet.</w:t>
+        <w:t xml:space="preserve">When team members have requested out-of-office time </w:t>
+      </w:r>
+    </w:p>
+    <w:p>
+      <w:pPr>
+        <w:pStyle w:val="ListParagraph"/>
+        <w:numPr>
+          <w:ilvl w:val="0"/>
+          <w:numId w:val="9"/>
+        </w:numPr>
+      </w:pPr>
+      <w:r>
+        <w:t>Previous rotations for which team members have been scheduled</w:t>
+      </w:r>
+    </w:p>
+    <w:p>
+      <w:pPr>
+        <w:pStyle w:val="ListParagraph"/>
+        <w:numPr>
+          <w:ilvl w:val="0"/>
+          <w:numId w:val="9"/>
+        </w:numPr>
+      </w:pPr>
+      <w:r>
+        <w:t xml:space="preserve">Previous rotations that include paid holidays for which team members have been scheduled </w:t>
+      </w:r>
+    </w:p>
+    <w:p>
+      <w:r>
+        <w:t>The system, intended for a single user, will operate in a browser hosted locally on the user’s machine.  As such, it will not provide</w:t>
+      </w:r>
+      <w:r>
+        <w:t xml:space="preserve"> security</w:t>
+      </w:r>
+      <w:r>
+        <w:t xml:space="preserve"> </w:t>
+      </w:r>
+      <w:r>
+        <w:t>or</w:t>
+      </w:r>
+      <w:r>
+        <w:t xml:space="preserve"> </w:t>
+      </w:r>
+      <w:r>
+        <w:t>user authentication measures</w:t>
+      </w:r>
+      <w:r>
+        <w:t>.</w:t>
       </w:r>
     </w:p>
     <w:p>
@@ -6967,13 +7184,27 @@
       </w:r>
     </w:p>
     <w:p>
-      <w:r>
+      <w:pPr>
+        <w:rPr>
+          <w:strike/>
+        </w:rPr>
+      </w:pPr>
+      <w:r>
+        <w:rPr>
+          <w:strike/>
+        </w:rPr>
         <w:t xml:space="preserve">System </w:t>
       </w:r>
       <w:r>
+        <w:rPr>
+          <w:strike/>
+        </w:rPr>
         <w:t>features are described below.</w:t>
       </w:r>
       <w:r>
+        <w:rPr>
+          <w:strike/>
+        </w:rPr>
         <w:t xml:space="preserve"> The system features section below does specify exactly what will be included in the system; however, it is not presented in a way that makes clear functionality at the boundaries of the system.</w:t>
       </w:r>
     </w:p>
@@ -6985,19 +7216,27 @@
           <w:rFonts w:ascii="Times New Roman" w:hAnsi="Times New Roman" w:cs="Times New Roman"/>
         </w:rPr>
       </w:pPr>
-      <w:bookmarkStart w:id="25" w:name="_Toc171414648"/>
-      <w:bookmarkStart w:id="26" w:name="_Toc409958286"/>
+      <w:bookmarkStart w:id="24" w:name="_Toc171414648"/>
+      <w:bookmarkStart w:id="25" w:name="_Toc409958286"/>
       <w:r>
         <w:rPr>
           <w:rFonts w:ascii="Times New Roman" w:hAnsi="Times New Roman" w:cs="Times New Roman"/>
         </w:rPr>
         <w:t>Definitions</w:t>
       </w:r>
+      <w:bookmarkEnd w:id="24"/>
       <w:bookmarkEnd w:id="25"/>
-      <w:bookmarkEnd w:id="26"/>
-    </w:p>
-    <w:p>
-      <w:r>
+    </w:p>
+    <w:p>
+      <w:pPr>
+        <w:rPr>
+          <w:strike/>
+        </w:rPr>
+      </w:pPr>
+      <w:r>
+        <w:rPr>
+          <w:strike/>
+        </w:rPr>
         <w:t xml:space="preserve">This section defines potentially unfamiliar or ambiguous words, acronyms and abbreviations. </w:t>
       </w:r>
     </w:p>
@@ -7189,30 +7428,196 @@
           <w:rFonts w:ascii="Times New Roman" w:hAnsi="Times New Roman" w:cs="Times New Roman"/>
         </w:rPr>
       </w:pPr>
-      <w:bookmarkStart w:id="27" w:name="_Toc171414649"/>
-      <w:bookmarkStart w:id="28" w:name="_Toc409958287"/>
+      <w:bookmarkStart w:id="26" w:name="_Toc171414649"/>
+      <w:bookmarkStart w:id="27" w:name="_Toc409958287"/>
       <w:r>
         <w:rPr>
           <w:rFonts w:ascii="Times New Roman" w:hAnsi="Times New Roman" w:cs="Times New Roman"/>
         </w:rPr>
         <w:t>Document Conventions</w:t>
       </w:r>
+      <w:bookmarkEnd w:id="26"/>
       <w:bookmarkEnd w:id="27"/>
+    </w:p>
+    <w:p>
+      <w:pPr>
+        <w:rPr>
+          <w:strike/>
+        </w:rPr>
+      </w:pPr>
+      <w:r>
+        <w:rPr>
+          <w:strike/>
+        </w:rPr>
+        <w:t>This section describes presentation conventions use in the document.</w:t>
+      </w:r>
+    </w:p>
+    <w:p/>
+    <w:p>
+      <w:pPr>
+        <w:spacing w:before="40"/>
+      </w:pPr>
+      <w:r>
+        <w:t>Portions of this document that are incomplete will be marked with TBD. Each TBD item will have an owner and estimated date for resolving the issue.</w:t>
+      </w:r>
+    </w:p>
+    <w:p>
+      <w:pPr>
+        <w:pStyle w:val="Heading2"/>
+        <w:rPr>
+          <w:rFonts w:ascii="Times New Roman" w:hAnsi="Times New Roman" w:cs="Times New Roman"/>
+        </w:rPr>
+      </w:pPr>
+      <w:bookmarkStart w:id="28" w:name="_Toc171414650"/>
+      <w:bookmarkStart w:id="29" w:name="_Toc409958288"/>
+      <w:r>
+        <w:rPr>
+          <w:rFonts w:ascii="Times New Roman" w:hAnsi="Times New Roman" w:cs="Times New Roman"/>
+        </w:rPr>
+        <w:lastRenderedPageBreak/>
+        <w:t>Assumptions</w:t>
+      </w:r>
       <w:bookmarkEnd w:id="28"/>
-    </w:p>
-    <w:p>
-      <w:r>
-        <w:t>This section describes presentation conventions use in the document.</w:t>
-      </w:r>
-    </w:p>
-    <w:p/>
-    <w:p>
-      <w:pPr>
+      <w:bookmarkEnd w:id="29"/>
+    </w:p>
+    <w:p>
+      <w:pPr>
+        <w:pStyle w:val="ListParagraph"/>
+        <w:numPr>
+          <w:ilvl w:val="0"/>
+          <w:numId w:val="10"/>
+        </w:numPr>
         <w:spacing w:before="40"/>
       </w:pPr>
       <w:r>
-        <w:t>Portions of this document that are incomplete will be marked with TBD. Each TBD item will have an owner and estimated date for resolving the issue.</w:t>
-      </w:r>
+        <w:t>It is assumed that the application is intended</w:t>
+      </w:r>
+      <w:r>
+        <w:t xml:space="preserve"> for a single user. A</w:t>
+      </w:r>
+      <w:r>
+        <w:t>ccess control will</w:t>
+      </w:r>
+      <w:r>
+        <w:t xml:space="preserve"> not</w:t>
+      </w:r>
+      <w:r>
+        <w:t xml:space="preserve"> be provided in the software. </w:t>
+      </w:r>
+    </w:p>
+    <w:p>
+      <w:pPr>
+        <w:pStyle w:val="ListParagraph"/>
+        <w:numPr>
+          <w:ilvl w:val="0"/>
+          <w:numId w:val="10"/>
+        </w:numPr>
+        <w:spacing w:before="40"/>
+      </w:pPr>
+      <w:r>
+        <w:t xml:space="preserve">It is assumed that the application will be hosted locally on the user’s computer with no internet exposure. As such, no authentication or security measures will be included in the initial release. </w:t>
+      </w:r>
+    </w:p>
+    <w:p>
+      <w:pPr>
+        <w:pStyle w:val="ListParagraph"/>
+        <w:numPr>
+          <w:ilvl w:val="0"/>
+          <w:numId w:val="10"/>
+        </w:numPr>
+        <w:spacing w:before="40"/>
+      </w:pPr>
+      <w:r>
+        <w:t xml:space="preserve">It is assumed that a quarter is a </w:t>
+      </w:r>
+      <w:r>
+        <w:t>‘</w:t>
+      </w:r>
+      <w:r>
+        <w:t>fiscal</w:t>
+      </w:r>
+      <w:r>
+        <w:t>’</w:t>
+      </w:r>
+      <w:r>
+        <w:t xml:space="preserve"> quarter.  </w:t>
+      </w:r>
+      <w:r>
+        <w:t>By default, each schedule of on-call rotations will span a fiscal quarter.</w:t>
+      </w:r>
+    </w:p>
+    <w:p>
+      <w:pPr>
+        <w:pStyle w:val="ListParagraph"/>
+        <w:numPr>
+          <w:ilvl w:val="0"/>
+          <w:numId w:val="10"/>
+        </w:numPr>
+        <w:spacing w:before="40"/>
+      </w:pPr>
+      <w:r>
+        <w:t>It is assumed that the user will be available to make minor adjustments to a schedule should a team member’s availability change after said schedule has been generated. In the event that such a change should require more than minor adjustments, the user will have the ability to regenerate the schedule within a time span of his/her specification.</w:t>
+      </w:r>
+    </w:p>
+    <w:p>
+      <w:pPr>
+        <w:spacing w:before="40"/>
+      </w:pPr>
+    </w:p>
+    <w:p>
+      <w:pPr>
+        <w:spacing w:before="40"/>
+      </w:pPr>
+    </w:p>
+    <w:p>
+      <w:pPr>
+        <w:spacing w:before="40"/>
+      </w:pPr>
+    </w:p>
+    <w:p>
+      <w:pPr>
+        <w:spacing w:before="40"/>
+      </w:pPr>
+    </w:p>
+    <w:p>
+      <w:pPr>
+        <w:spacing w:before="40"/>
+      </w:pPr>
+    </w:p>
+    <w:p>
+      <w:pPr>
+        <w:spacing w:before="40"/>
+      </w:pPr>
+    </w:p>
+    <w:p>
+      <w:pPr>
+        <w:spacing w:before="40"/>
+      </w:pPr>
+    </w:p>
+    <w:p>
+      <w:pPr>
+        <w:spacing w:before="40"/>
+      </w:pPr>
+    </w:p>
+    <w:p>
+      <w:pPr>
+        <w:pStyle w:val="Heading1"/>
+        <w:rPr>
+          <w:rFonts w:ascii="Times New Roman" w:hAnsi="Times New Roman" w:cs="Times New Roman"/>
+        </w:rPr>
+      </w:pPr>
+      <w:bookmarkStart w:id="30" w:name="_Toc171414651"/>
+      <w:bookmarkStart w:id="31" w:name="_Toc409958289"/>
+      <w:bookmarkEnd w:id="20"/>
+      <w:bookmarkEnd w:id="21"/>
+      <w:r>
+        <w:rPr>
+          <w:rFonts w:ascii="Times New Roman" w:hAnsi="Times New Roman" w:cs="Times New Roman"/>
+        </w:rPr>
+        <w:t>General Design Constraints</w:t>
+      </w:r>
+      <w:bookmarkEnd w:id="30"/>
+      <w:bookmarkEnd w:id="31"/>
     </w:p>
     <w:p>
       <w:pPr>
@@ -7221,117 +7626,112 @@
           <w:rFonts w:ascii="Times New Roman" w:hAnsi="Times New Roman" w:cs="Times New Roman"/>
         </w:rPr>
       </w:pPr>
-      <w:bookmarkStart w:id="29" w:name="_Toc171414650"/>
-      <w:bookmarkStart w:id="30" w:name="_Toc409958288"/>
-      <w:r>
-        <w:rPr>
-          <w:rFonts w:ascii="Times New Roman" w:hAnsi="Times New Roman" w:cs="Times New Roman"/>
-        </w:rPr>
-        <w:t>Assumptions</w:t>
-      </w:r>
-      <w:bookmarkEnd w:id="29"/>
-      <w:bookmarkEnd w:id="30"/>
-    </w:p>
-    <w:p>
-      <w:pPr>
-        <w:spacing w:before="40"/>
-      </w:pPr>
-      <w:r>
-        <w:t xml:space="preserve">It is assumed that there will only be a single user for the application. As a result, no access control is to be provided in the software. The scope of this project assumes that the </w:t>
-      </w:r>
-      <w:r>
-        <w:lastRenderedPageBreak/>
-        <w:t xml:space="preserve">software will be hosted locally on the user’s computer and not exposed to the internet. As a result, no authentication will be included in the initial release. </w:t>
-      </w:r>
-      <w:r>
-        <w:t>A quarter is assumed to be a fiscal quarter in terms of the default behavior of generating a schedule if no other parameters are provided. The software assumes that the user will be available to make minor corrections, therefore the software is not fully autonomous and will need to be re-ran if information about employees change since the previous schedule generation. Manual specification for the time frame of schedule generation will be provided to facilitate this need.</w:t>
-      </w:r>
-    </w:p>
-    <w:p>
-      <w:pPr>
-        <w:spacing w:before="40"/>
-      </w:pPr>
-    </w:p>
-    <w:p>
-      <w:pPr>
-        <w:spacing w:before="40"/>
-      </w:pPr>
-    </w:p>
-    <w:p>
-      <w:pPr>
-        <w:spacing w:before="40"/>
-      </w:pPr>
-    </w:p>
-    <w:p>
-      <w:pPr>
-        <w:spacing w:before="40"/>
-      </w:pPr>
-    </w:p>
-    <w:p>
-      <w:pPr>
-        <w:spacing w:before="40"/>
-      </w:pPr>
-    </w:p>
-    <w:p>
-      <w:pPr>
-        <w:spacing w:before="40"/>
-      </w:pPr>
-    </w:p>
-    <w:p>
-      <w:pPr>
-        <w:spacing w:before="40"/>
-      </w:pPr>
-    </w:p>
-    <w:p>
-      <w:pPr>
-        <w:spacing w:before="40"/>
-      </w:pPr>
-    </w:p>
-    <w:p>
-      <w:pPr>
-        <w:pStyle w:val="Heading1"/>
-        <w:rPr>
-          <w:rFonts w:ascii="Times New Roman" w:hAnsi="Times New Roman" w:cs="Times New Roman"/>
-        </w:rPr>
-      </w:pPr>
-      <w:bookmarkStart w:id="31" w:name="_Toc171414651"/>
-      <w:bookmarkStart w:id="32" w:name="_Toc409958289"/>
-      <w:bookmarkEnd w:id="21"/>
-      <w:bookmarkEnd w:id="22"/>
-      <w:r>
-        <w:rPr>
-          <w:rFonts w:ascii="Times New Roman" w:hAnsi="Times New Roman" w:cs="Times New Roman"/>
-        </w:rPr>
-        <w:t>General Design Constraints</w:t>
-      </w:r>
-      <w:bookmarkEnd w:id="31"/>
+      <w:bookmarkStart w:id="32" w:name="_Toc31182120"/>
+      <w:bookmarkStart w:id="33" w:name="_Toc31182343"/>
+      <w:bookmarkStart w:id="34" w:name="_Toc171414652"/>
+      <w:bookmarkStart w:id="35" w:name="_Toc409958290"/>
+      <w:r>
+        <w:rPr>
+          <w:rFonts w:ascii="Times New Roman" w:hAnsi="Times New Roman" w:cs="Times New Roman"/>
+        </w:rPr>
+        <w:t>Product Environment</w:t>
+      </w:r>
       <w:bookmarkEnd w:id="32"/>
-    </w:p>
-    <w:p>
-      <w:pPr>
-        <w:pStyle w:val="Heading2"/>
-        <w:rPr>
-          <w:rFonts w:ascii="Times New Roman" w:hAnsi="Times New Roman" w:cs="Times New Roman"/>
-        </w:rPr>
-      </w:pPr>
-      <w:bookmarkStart w:id="33" w:name="_Toc31182120"/>
-      <w:bookmarkStart w:id="34" w:name="_Toc31182343"/>
-      <w:bookmarkStart w:id="35" w:name="_Toc171414652"/>
-      <w:bookmarkStart w:id="36" w:name="_Toc409958290"/>
-      <w:r>
-        <w:rPr>
-          <w:rFonts w:ascii="Times New Roman" w:hAnsi="Times New Roman" w:cs="Times New Roman"/>
-        </w:rPr>
-        <w:t>Product Environment</w:t>
-      </w:r>
       <w:bookmarkEnd w:id="33"/>
       <w:bookmarkEnd w:id="34"/>
       <w:bookmarkEnd w:id="35"/>
+    </w:p>
+    <w:p>
+      <w:r>
+        <w:t xml:space="preserve">The </w:t>
+      </w:r>
+      <w:r>
+        <w:t>On-Call</w:t>
+      </w:r>
+      <w:r>
+        <w:t xml:space="preserve"> Assistant program exists as a part of existing</w:t>
+      </w:r>
+      <w:r>
+        <w:t xml:space="preserve"> employee management systems </w:t>
+      </w:r>
+      <w:r>
+        <w:t>at Commerce Bank. Validation of vacation</w:t>
+      </w:r>
+      <w:r>
+        <w:t>,</w:t>
+      </w:r>
+      <w:r>
+        <w:t xml:space="preserve"> for example</w:t>
+      </w:r>
+      <w:r>
+        <w:t>,</w:t>
+      </w:r>
+      <w:r>
+        <w:t xml:space="preserve"> will be handled by the existing </w:t>
+      </w:r>
+      <w:r>
+        <w:t>system</w:t>
+      </w:r>
+      <w:r>
+        <w:t xml:space="preserve">. </w:t>
+      </w:r>
+      <w:r>
+        <w:t>The application will automatically generate a schedule of on-call rotations based on team member availability maintained by the team manager</w:t>
+      </w:r>
+      <w:r>
+        <w:t>.  This will</w:t>
+      </w:r>
+      <w:r>
+        <w:t xml:space="preserve"> </w:t>
+      </w:r>
+      <w:r>
+        <w:t>replace the current method of</w:t>
+      </w:r>
+      <w:r>
+        <w:t xml:space="preserve"> </w:t>
+      </w:r>
+      <w:r>
+        <w:t>managing</w:t>
+      </w:r>
+      <w:r>
+        <w:t xml:space="preserve"> Excel spreadsheets to </w:t>
+      </w:r>
+      <w:r>
+        <w:t xml:space="preserve">manually </w:t>
+      </w:r>
+      <w:r>
+        <w:t xml:space="preserve">create schedules and track employee availability.  </w:t>
+      </w:r>
+    </w:p>
+    <w:p>
+      <w:pPr>
+        <w:pStyle w:val="Heading2"/>
+        <w:rPr>
+          <w:rFonts w:ascii="Times New Roman" w:hAnsi="Times New Roman" w:cs="Times New Roman"/>
+        </w:rPr>
+      </w:pPr>
+      <w:bookmarkStart w:id="36" w:name="_Toc171414653"/>
+      <w:bookmarkStart w:id="37" w:name="_Toc409958291"/>
+      <w:r>
+        <w:rPr>
+          <w:rFonts w:ascii="Times New Roman" w:hAnsi="Times New Roman" w:cs="Times New Roman"/>
+        </w:rPr>
+        <w:t>User Characteristics</w:t>
+      </w:r>
       <w:bookmarkEnd w:id="36"/>
-    </w:p>
-    <w:p>
-      <w:r>
-        <w:t>The Schedule Assistant program exists as a part of the existing employee management systems in place at Commerce Bank. Validation of vacation for example will be handled by the existing solution. Our software will facilitate a rapid, low interaction generation of on-call schedules based on employee information that is maintained by the user. This is intended to replace the current mechanism of manually updating Excel spreadsheets as schedules change and need to be created.</w:t>
+      <w:bookmarkEnd w:id="37"/>
+    </w:p>
+    <w:p>
+      <w:bookmarkStart w:id="38" w:name="_Toc171414654"/>
+      <w:bookmarkStart w:id="39" w:name="_Toc409958292"/>
+      <w:r>
+        <w:rPr>
+          <w:b/>
+        </w:rPr>
+        <w:t xml:space="preserve">User: </w:t>
+      </w:r>
+      <w:r>
+        <w:t>On-Call Assistant is a single-user program. The user has full liberty to modify schedules, manage out-of-office times for team members, manage team member information, and create schedules. The user is able to manually override rotations as necessary.</w:t>
       </w:r>
     </w:p>
     <w:p>
@@ -7341,26 +7741,28 @@
           <w:rFonts w:ascii="Times New Roman" w:hAnsi="Times New Roman" w:cs="Times New Roman"/>
         </w:rPr>
       </w:pPr>
-      <w:bookmarkStart w:id="37" w:name="_Toc171414653"/>
-      <w:bookmarkStart w:id="38" w:name="_Toc409958291"/>
-      <w:r>
-        <w:rPr>
-          <w:rFonts w:ascii="Times New Roman" w:hAnsi="Times New Roman" w:cs="Times New Roman"/>
-        </w:rPr>
-        <w:t>User Characteristics</w:t>
-      </w:r>
-      <w:bookmarkEnd w:id="37"/>
+      <w:r>
+        <w:rPr>
+          <w:rFonts w:ascii="Times New Roman" w:hAnsi="Times New Roman" w:cs="Times New Roman"/>
+        </w:rPr>
+        <w:t>Mandated Constraints</w:t>
+      </w:r>
       <w:bookmarkEnd w:id="38"/>
-    </w:p>
-    <w:p>
-      <w:r>
-        <w:rPr>
-          <w:b/>
-        </w:rPr>
-        <w:t xml:space="preserve">User: </w:t>
-      </w:r>
-      <w:r>
-        <w:t>On-Call Assistant is a single user program. The user has full liberty to modify schedule data, out of office times for employees, manage employee information, and create schedules. The user is also able to manually override individual rotations if deemed necessary.</w:t>
+      <w:bookmarkEnd w:id="39"/>
+    </w:p>
+    <w:p>
+      <w:bookmarkStart w:id="40" w:name="_Toc171414655"/>
+      <w:bookmarkStart w:id="41" w:name="_Toc409958293"/>
+      <w:r>
+        <w:t xml:space="preserve">On-Call Assistant will be written in the C# programming language and built as a web application for deployment by the customer. The Visual Studio IDE will be used for development to facilitate maintainability and </w:t>
+      </w:r>
+      <w:r>
+        <w:t xml:space="preserve">future </w:t>
+      </w:r>
+      <w:bookmarkStart w:id="42" w:name="_GoBack"/>
+      <w:bookmarkEnd w:id="42"/>
+      <w:r>
+        <w:t>expansion by the user.</w:t>
       </w:r>
     </w:p>
     <w:p>
@@ -7370,49 +7772,36 @@
           <w:rFonts w:ascii="Times New Roman" w:hAnsi="Times New Roman" w:cs="Times New Roman"/>
         </w:rPr>
       </w:pPr>
-      <w:bookmarkStart w:id="39" w:name="_Toc171414654"/>
-      <w:bookmarkStart w:id="40" w:name="_Toc409958292"/>
-      <w:r>
-        <w:rPr>
-          <w:rFonts w:ascii="Times New Roman" w:hAnsi="Times New Roman" w:cs="Times New Roman"/>
-        </w:rPr>
-        <w:t>Mandated Constraints</w:t>
-      </w:r>
-      <w:bookmarkEnd w:id="39"/>
+      <w:r>
+        <w:rPr>
+          <w:rFonts w:ascii="Times New Roman" w:hAnsi="Times New Roman" w:cs="Times New Roman"/>
+        </w:rPr>
+        <w:lastRenderedPageBreak/>
+        <w:t>Potential System Evolution</w:t>
+      </w:r>
       <w:bookmarkEnd w:id="40"/>
-    </w:p>
-    <w:p>
-      <w:r>
-        <w:t>On-Call Assistant is to be written in the C# programming language and built as a web application for deployment by the customer. The Visual Studio IDE should be used for this development to facilitate easier maintenance and expansion by the user in the future.</w:t>
-      </w:r>
-    </w:p>
-    <w:p>
-      <w:pPr>
-        <w:pStyle w:val="Heading2"/>
-        <w:rPr>
-          <w:rFonts w:ascii="Times New Roman" w:hAnsi="Times New Roman" w:cs="Times New Roman"/>
-        </w:rPr>
-      </w:pPr>
-      <w:bookmarkStart w:id="41" w:name="_Toc171414655"/>
-      <w:bookmarkStart w:id="42" w:name="_Toc409958293"/>
-      <w:r>
-        <w:rPr>
-          <w:rFonts w:ascii="Times New Roman" w:hAnsi="Times New Roman" w:cs="Times New Roman"/>
-        </w:rPr>
-        <w:t>Potential System Evolution</w:t>
-      </w:r>
       <w:bookmarkEnd w:id="41"/>
-      <w:bookmarkEnd w:id="42"/>
-    </w:p>
-    <w:p>
-      <w:r>
-        <w:t>By working with ASP.NET it will be possible to provide a layer of authentication and access control over the existing application. This would enable the user to create a sub class of users who can view the calendar directly without modifying it. If this is done, the software would be safe to expose to the internet.</w:t>
+    </w:p>
+    <w:p>
+      <w:r>
+        <w:t xml:space="preserve">By working with ASP.NET it </w:t>
+      </w:r>
+      <w:r>
+        <w:t>is</w:t>
+      </w:r>
+      <w:r>
+        <w:t xml:space="preserve"> possible to provide user authentication and access control</w:t>
+      </w:r>
+      <w:r>
+        <w:t xml:space="preserve"> over the existing application. With these protocols in place</w:t>
+      </w:r>
+      <w:r>
+        <w:t xml:space="preserve">, the software could be safely exposed to the internet and allow for the creation of a sub class of users who can view a read-only format of the schedules. </w:t>
       </w:r>
     </w:p>
     <w:p/>
     <w:p>
       <w:r>
-        <w:lastRenderedPageBreak/>
         <w:t>Additionally, the software will allow for new projects to be added and have on-call schedules generated for them. Projects can be customized to alter the length of their rotations.</w:t>
       </w:r>
     </w:p>
@@ -7471,20 +7860,6 @@
       <w:bookmarkEnd w:id="46"/>
     </w:p>
     <w:p>
-      <w:r>
-        <w:t>Manageable, scalable, maintainable, and available.</w:t>
-      </w:r>
-      <w:r>
-        <w:t xml:space="preserve"> The system will be manageable in that the user will have easy access and control over the system. The will be able to use the system without great difficulty. The system will be scalable in that as the company grows the system will still perform as it was initially designed to do. The system will not require a great deal on maintainability by the user. Further nonfunctional requirements are listed below in the sub sections; 3.1, 3.2….etc. </w:t>
-      </w:r>
-    </w:p>
-    <w:p>
-      <w:pPr>
-        <w:pStyle w:val="Heading2"/>
-        <w:rPr>
-          <w:rFonts w:ascii="Times New Roman" w:hAnsi="Times New Roman" w:cs="Times New Roman"/>
-        </w:rPr>
-      </w:pPr>
       <w:bookmarkStart w:id="47" w:name="_Toc409958295"/>
       <w:bookmarkStart w:id="48" w:name="_Toc31182122"/>
       <w:bookmarkStart w:id="49" w:name="_Toc31182345"/>
@@ -7492,22 +7867,121 @@
       <w:bookmarkStart w:id="51" w:name="_Toc31182123"/>
       <w:bookmarkStart w:id="52" w:name="_Toc31182346"/>
       <w:r>
-        <w:rPr>
-          <w:rFonts w:ascii="Times New Roman" w:hAnsi="Times New Roman" w:cs="Times New Roman"/>
-        </w:rPr>
+        <w:t xml:space="preserve">The On-Call Assistant will be manageable, scalable, maintainable, and available. </w:t>
+      </w:r>
+    </w:p>
+    <w:p>
+      <w:pPr>
+        <w:pStyle w:val="ListParagraph"/>
+        <w:numPr>
+          <w:ilvl w:val="0"/>
+          <w:numId w:val="11"/>
+        </w:numPr>
+      </w:pPr>
+      <w:r>
+        <w:t xml:space="preserve">The system will be manageable in that the user will have easy access and control over the system. </w:t>
+      </w:r>
+    </w:p>
+    <w:p>
+      <w:pPr>
+        <w:pStyle w:val="ListParagraph"/>
+        <w:numPr>
+          <w:ilvl w:val="0"/>
+          <w:numId w:val="11"/>
+        </w:numPr>
+      </w:pPr>
+      <w:r>
         <w:lastRenderedPageBreak/>
+        <w:t xml:space="preserve">The system will be scalable in that, as the company grows, the system will </w:t>
+      </w:r>
+      <w:r>
+        <w:t>continue to</w:t>
+      </w:r>
+      <w:r>
+        <w:t xml:space="preserve"> perform as </w:t>
+      </w:r>
+      <w:r>
+        <w:t>initially designed</w:t>
+      </w:r>
+      <w:r>
+        <w:t xml:space="preserve">. </w:t>
+      </w:r>
+    </w:p>
+    <w:p>
+      <w:pPr>
+        <w:pStyle w:val="ListParagraph"/>
+        <w:numPr>
+          <w:ilvl w:val="0"/>
+          <w:numId w:val="11"/>
+        </w:numPr>
+      </w:pPr>
+      <w:r>
+        <w:t xml:space="preserve">The system </w:t>
+      </w:r>
+      <w:r>
+        <w:t>will require little maintenance</w:t>
+      </w:r>
+      <w:r>
+        <w:t xml:space="preserve"> by the user. </w:t>
+      </w:r>
+    </w:p>
+    <w:p>
+      <w:pPr>
+        <w:pStyle w:val="ListParagraph"/>
+        <w:numPr>
+          <w:ilvl w:val="0"/>
+          <w:numId w:val="11"/>
+        </w:numPr>
+      </w:pPr>
+      <w:r>
+        <w:t xml:space="preserve">Further nonfunctional requirements are listed below in the sub sections; 3.1, 3.2….etc. </w:t>
+      </w:r>
+    </w:p>
+    <w:p>
+      <w:pPr>
+        <w:pStyle w:val="Heading2"/>
+        <w:rPr>
+          <w:rFonts w:ascii="Times New Roman" w:hAnsi="Times New Roman" w:cs="Times New Roman"/>
+        </w:rPr>
+      </w:pPr>
+      <w:r>
+        <w:rPr>
+          <w:rFonts w:ascii="Times New Roman" w:hAnsi="Times New Roman" w:cs="Times New Roman"/>
+        </w:rPr>
         <w:t>Usability Requirements</w:t>
       </w:r>
       <w:bookmarkEnd w:id="47"/>
     </w:p>
     <w:p>
-      <w:r>
+      <w:pPr>
+        <w:rPr>
+          <w:strike/>
+        </w:rPr>
+      </w:pPr>
+      <w:r>
+        <w:rPr>
+          <w:strike/>
+        </w:rPr>
         <w:t>It’s hard to image a software system that doesn’t have usability as one of its highest nonfunctional quality requirements. It’s not enough to just say that the system should be usable though. Usability requirements must be stated in a quantifiable and testable way.</w:t>
       </w:r>
     </w:p>
-    <w:p/>
-    <w:p>
-      <w:r>
+    <w:p>
+      <w:pPr>
+        <w:rPr>
+          <w:strike/>
+        </w:rPr>
+      </w:pPr>
+    </w:p>
+    <w:p>
+      <w:pPr>
+        <w:rPr>
+          <w:strike/>
+        </w:rPr>
+      </w:pPr>
+      <w:r>
+        <w:rPr>
+          <w:strike/>
+        </w:rPr>
         <w:t>One method of specifying usability requirements is to specify efficiency, effectiveness and satisfaction goals for specific scenarios of use (section 4) carried out by representative users (section 2.2). A simpler alternative is to design a survey to measure user satisfaction and get consensus on who will take the survey and what will be considered an acceptable aggregate score.</w:t>
       </w:r>
     </w:p>
@@ -7539,10 +8013,28 @@
     </w:p>
     <w:p>
       <w:r>
-        <w:t>This system is designed for middle and upper management. The system will have a lot error rate. As well as provide fast response time to the user. The system will provide the ability</w:t>
-      </w:r>
-      <w:r>
-        <w:t xml:space="preserve"> to quickly generate, and edit rotational schedules.</w:t>
+        <w:t>This system is designed for middle and upper manage</w:t>
+      </w:r>
+      <w:r>
+        <w:t>ment. The system will have a low</w:t>
+      </w:r>
+      <w:r>
+        <w:t xml:space="preserve"> error rate</w:t>
+      </w:r>
+      <w:r>
+        <w:t xml:space="preserve"> and</w:t>
+      </w:r>
+      <w:r>
+        <w:t xml:space="preserve"> provide fast response time to the user. The system will provide the ability</w:t>
+      </w:r>
+      <w:r>
+        <w:t xml:space="preserve"> to quickly gene</w:t>
+      </w:r>
+      <w:r>
+        <w:t>rate</w:t>
+      </w:r>
+      <w:r>
+        <w:t xml:space="preserve"> and edit rotational schedules.</w:t>
       </w:r>
     </w:p>
     <w:p>
@@ -7564,24 +8056,46 @@
       <w:bookmarkEnd w:id="55"/>
     </w:p>
     <w:p>
-      <w:r>
+      <w:pPr>
+        <w:rPr>
+          <w:strike/>
+        </w:rPr>
+      </w:pPr>
+      <w:r>
+        <w:rPr>
+          <w:strike/>
+        </w:rPr>
         <w:t>The main performance characteristics are speed and capacity (memory). Performance requirements are usually stated as a function of the number of concurrent users. Use this section to state the performance requirements of the system as a whole. If specific transactions have their own performance requirements state these requirements below along with the description of the feature.</w:t>
       </w:r>
     </w:p>
     <w:p/>
     <w:p>
+      <w:pPr>
+        <w:rPr>
+          <w:strike/>
+        </w:rPr>
+      </w:pPr>
       <w:r>
         <w:rPr>
           <w:b/>
           <w:bCs/>
           <w:i/>
           <w:iCs/>
+          <w:strike/>
         </w:rPr>
         <w:t>Example:</w:t>
       </w:r>
     </w:p>
     <w:p>
-      <w:r>
+      <w:pPr>
+        <w:rPr>
+          <w:strike/>
+        </w:rPr>
+      </w:pPr>
+      <w:r>
+        <w:rPr>
+          <w:strike/>
+        </w:rPr>
         <w:t>System startup time should be less than 3 seconds. With 30 concurrent users no operation should take more than 5 seconds and 95% of the operations should take less than 2 seconds.</w:t>
       </w:r>
     </w:p>
@@ -7604,7 +8118,15 @@
       <w:bookmarkEnd w:id="57"/>
     </w:p>
     <w:p>
-      <w:r>
+      <w:pPr>
+        <w:rPr>
+          <w:strike/>
+        </w:rPr>
+      </w:pPr>
+      <w:r>
+        <w:rPr>
+          <w:strike/>
+        </w:rPr>
         <w:t>Access to data and features may be limited to specific users. There may also be a requirement to keep an audit trail of system use. This section describes the security requirements including the levels and what needs to be protected.</w:t>
       </w:r>
     </w:p>
@@ -7627,7 +8149,15 @@
       <w:bookmarkEnd w:id="59"/>
     </w:p>
     <w:p>
-      <w:r>
+      <w:pPr>
+        <w:rPr>
+          <w:strike/>
+        </w:rPr>
+      </w:pPr>
+      <w:r>
+        <w:rPr>
+          <w:strike/>
+        </w:rPr>
         <w:t>The system may affect the safety of the larger environment. For example, there are limits on the intensity of stray electromagnetic radiation from electronic devices used in hospitals.  Potential safety concerns should be investigated and documented in this section.</w:t>
       </w:r>
     </w:p>
@@ -7644,17 +8174,32 @@
         <w:rPr>
           <w:rFonts w:ascii="Times New Roman" w:hAnsi="Times New Roman" w:cs="Times New Roman"/>
         </w:rPr>
+        <w:lastRenderedPageBreak/>
         <w:t>Legal Requirements</w:t>
       </w:r>
       <w:bookmarkEnd w:id="60"/>
       <w:bookmarkEnd w:id="61"/>
     </w:p>
     <w:p>
-      <w:r>
+      <w:pPr>
+        <w:rPr>
+          <w:strike/>
+        </w:rPr>
+      </w:pPr>
+      <w:r>
+        <w:rPr>
+          <w:strike/>
+        </w:rPr>
         <w:t>Some security and safety requirements may also be legal requirements. For example, federal law protects confidentiality of medical records.</w:t>
       </w:r>
     </w:p>
-    <w:p/>
+    <w:p>
+      <w:pPr>
+        <w:rPr>
+          <w:strike/>
+        </w:rPr>
+      </w:pPr>
+    </w:p>
     <w:p>
       <w:pPr>
         <w:rPr>
@@ -7662,6 +8207,7 @@
           <w:bCs/>
           <w:i/>
           <w:iCs/>
+          <w:strike/>
         </w:rPr>
       </w:pPr>
       <w:r>
@@ -7670,13 +8216,21 @@
           <w:bCs/>
           <w:i/>
           <w:iCs/>
+          <w:strike/>
         </w:rPr>
         <w:t>Example:</w:t>
       </w:r>
     </w:p>
     <w:p>
-      <w:r>
-        <w:lastRenderedPageBreak/>
+      <w:pPr>
+        <w:rPr>
+          <w:strike/>
+        </w:rPr>
+      </w:pPr>
+      <w:r>
+        <w:rPr>
+          <w:strike/>
+        </w:rPr>
         <w:t>Student social security numbers will not be visible to other students.</w:t>
       </w:r>
     </w:p>
@@ -7699,7 +8253,15 @@
       <w:bookmarkEnd w:id="63"/>
     </w:p>
     <w:p>
-      <w:r>
+      <w:pPr>
+        <w:rPr>
+          <w:strike/>
+        </w:rPr>
+      </w:pPr>
+      <w:r>
+        <w:rPr>
+          <w:strike/>
+        </w:rPr>
         <w:t>There are specific sections above for non-functional quality attributes such as security, performance, etc. In this section describe any other non-functional quality attributes such as portability, availability, etc.</w:t>
       </w:r>
     </w:p>
@@ -7722,7 +8284,15 @@
       <w:bookmarkEnd w:id="65"/>
     </w:p>
     <w:p>
-      <w:r>
+      <w:pPr>
+        <w:rPr>
+          <w:strike/>
+        </w:rPr>
+      </w:pPr>
+      <w:r>
+        <w:rPr>
+          <w:strike/>
+        </w:rPr>
         <w:t>An important part of the total system is the documentation and training that is provided with the system. This section should describe the types and quantity of documentation and training that will be provided with the product.</w:t>
       </w:r>
     </w:p>
@@ -7747,7 +8317,15 @@
       <w:bookmarkEnd w:id="67"/>
     </w:p>
     <w:p>
-      <w:r>
+      <w:pPr>
+        <w:rPr>
+          <w:strike/>
+        </w:rPr>
+      </w:pPr>
+      <w:r>
+        <w:rPr>
+          <w:strike/>
+        </w:rPr>
         <w:t>External interfaces may be user interfaces or software interfaces.</w:t>
       </w:r>
     </w:p>
@@ -7821,7 +8399,7 @@
     </w:p>
     <w:p>
       <w:r>
-        <w:t>The scheduling algorithm will be provided as an isolated API and can be extracted and user elsewhere if necessary. The inner workings will not be exposed to the program so this interface can be replaced to alter the scheduling behavior of the program.</w:t>
+        <w:t>The scheduling algorithm will be provided via an API that can be extracted and used elsewhere if necessary. The inner workings will not be exposed to the program so this API can be replaced should the scheduling behavior need modification.</w:t>
       </w:r>
     </w:p>
     <w:p/>
@@ -7890,7 +8468,19 @@
     </w:p>
     <w:p>
       <w:r>
-        <w:t>In this section we have documented the main features of the web application. Each feature will include a description and priority rating. The description is a brief overview of functional requirement(s) the feature accomplishes. The priority level is based on three factors cost, risk and value. The developer estimates cost and risk, the user estimates the value of the feature. If there are any functional and/or nonfunctional requirements not included within the use case or feature description there will be a section inclu</w:t>
+        <w:t>In this section we have documented the main features of the web application. Each feature will include a description and priority rating. The description is a brief overview of functional requirement(s) the feature accomplishes. The priority level is based on three factors cost, risk and value. The de</w:t>
+      </w:r>
+      <w:r>
+        <w:t>veloper estimates the feature’s cost and risk and</w:t>
+      </w:r>
+      <w:r>
+        <w:t xml:space="preserve"> the user es</w:t>
+      </w:r>
+      <w:r>
+        <w:t>timates its value</w:t>
+      </w:r>
+      <w:r>
+        <w:t>. If there are any functional and/or nonfunctional requirements not included within the use case or feature description there will be a section inclu</w:t>
       </w:r>
       <w:r>
         <w:t>ding these needed requirements.</w:t>
@@ -7917,7 +8507,19 @@
         <w:rPr>
           <w:rFonts w:ascii="Times New Roman" w:hAnsi="Times New Roman" w:cs="Times New Roman"/>
         </w:rPr>
-        <w:t xml:space="preserve"> Time Away Specification</w:t>
+        <w:t xml:space="preserve"> </w:t>
+      </w:r>
+      <w:r>
+        <w:rPr>
+          <w:rFonts w:ascii="Times New Roman" w:hAnsi="Times New Roman" w:cs="Times New Roman"/>
+        </w:rPr>
+        <w:t>Out-Of-Office</w:t>
+      </w:r>
+      <w:r>
+        <w:rPr>
+          <w:rFonts w:ascii="Times New Roman" w:hAnsi="Times New Roman" w:cs="Times New Roman"/>
+        </w:rPr>
+        <w:t xml:space="preserve"> Specification</w:t>
       </w:r>
       <w:bookmarkEnd w:id="82"/>
       <w:bookmarkEnd w:id="83"/>
@@ -7995,10 +8597,16 @@
         <w:rPr>
           <w:rFonts w:ascii="Times New Roman" w:hAnsi="Times New Roman" w:cs="Times New Roman"/>
         </w:rPr>
-        <w:t>Future Time Away</w:t>
+        <w:t xml:space="preserve">Future </w:t>
       </w:r>
       <w:bookmarkEnd w:id="88"/>
       <w:bookmarkEnd w:id="89"/>
+      <w:r>
+        <w:rPr>
+          <w:rFonts w:ascii="Times New Roman" w:hAnsi="Times New Roman" w:cs="Times New Roman"/>
+        </w:rPr>
+        <w:t>Out-Of-Office Requests</w:t>
+      </w:r>
     </w:p>
     <w:p>
       <w:bookmarkStart w:id="90" w:name="_Toc171414671"/>
@@ -8021,16 +8629,29 @@
         <w:t xml:space="preserve">Description: </w:t>
       </w:r>
       <w:r>
-        <w:t xml:space="preserve">The use-case begins when the administrator acquire time-away information of an employee. In which case the administrator will need the ability to enter the time-away into the schedule. </w:t>
+        <w:t>The use-case begins when the administrator acq</w:t>
+      </w:r>
+      <w:r>
+        <w:t>uires a request for out-of-office time.  T</w:t>
+      </w:r>
+      <w:r>
+        <w:t>he administrator will need the ability to ente</w:t>
+      </w:r>
+      <w:r>
+        <w:t xml:space="preserve">r the out-of-office request </w:t>
+      </w:r>
+      <w:r>
+        <w:t>into the schedule.</w:t>
       </w:r>
     </w:p>
     <w:p/>
     <w:p>
+      <w:bookmarkStart w:id="91" w:name="_Toc409954755"/>
+      <w:bookmarkStart w:id="92" w:name="_Toc409958310"/>
       <w:r>
         <w:rPr>
           <w:b/>
         </w:rPr>
-        <w:lastRenderedPageBreak/>
         <w:t>Basic Path:</w:t>
       </w:r>
     </w:p>
@@ -8053,7 +8674,10 @@
         </w:numPr>
       </w:pPr>
       <w:r>
-        <w:t>The administrator will provide the time-away to the time-away form.</w:t>
+        <w:t>The administrator will provide starting and ending dates/times for the out-of-office request</w:t>
+      </w:r>
+      <w:r>
+        <w:t>.</w:t>
       </w:r>
     </w:p>
     <w:p>
@@ -8074,16 +8698,20 @@
           <w:rFonts w:ascii="Times New Roman" w:hAnsi="Times New Roman" w:cs="Times New Roman"/>
         </w:rPr>
       </w:pPr>
-      <w:bookmarkStart w:id="91" w:name="_Toc409954755"/>
-      <w:bookmarkStart w:id="92" w:name="_Toc409958310"/>
-      <w:r>
-        <w:rPr>
-          <w:rFonts w:ascii="Times New Roman" w:hAnsi="Times New Roman" w:cs="Times New Roman"/>
-        </w:rPr>
-        <w:t>Use Case: Past Time Away</w:t>
+      <w:r>
+        <w:rPr>
+          <w:rFonts w:ascii="Times New Roman" w:hAnsi="Times New Roman" w:cs="Times New Roman"/>
+        </w:rPr>
+        <w:t xml:space="preserve">Use Case: Past </w:t>
       </w:r>
       <w:bookmarkEnd w:id="91"/>
       <w:bookmarkEnd w:id="92"/>
+      <w:r>
+        <w:rPr>
+          <w:rFonts w:ascii="Times New Roman" w:hAnsi="Times New Roman" w:cs="Times New Roman"/>
+        </w:rPr>
+        <w:t>Out-Of-Office Instances</w:t>
+      </w:r>
     </w:p>
     <w:p>
       <w:r>
@@ -8105,7 +8733,19 @@
         <w:t xml:space="preserve">Description: </w:t>
       </w:r>
       <w:r>
-        <w:t xml:space="preserve">The use-case begins as the administrator attempts to enter past time-away information of an employee. The administrator should have the ability to enter time away of past dates. </w:t>
+        <w:t xml:space="preserve">The use-case begins as the administrator attempts to enter past </w:t>
+      </w:r>
+      <w:r>
+        <w:t>out-of-office instances for a team member</w:t>
+      </w:r>
+      <w:r>
+        <w:t xml:space="preserve">. The administrator should have the ability to enter </w:t>
+      </w:r>
+      <w:r>
+        <w:t>past instances when a team member was out of the office</w:t>
+      </w:r>
+      <w:r>
+        <w:t xml:space="preserve">. </w:t>
       </w:r>
     </w:p>
     <w:p/>
@@ -8136,7 +8776,10 @@
         </w:numPr>
       </w:pPr>
       <w:r>
-        <w:t>The administrator will provide the time-away to the time-away form.</w:t>
+        <w:t>The administrator will provide starting and ending dates/times for the past out-of-office instance</w:t>
+      </w:r>
+      <w:r>
+        <w:t>.</w:t>
       </w:r>
     </w:p>
     <w:p>
@@ -8172,7 +8815,28 @@
     </w:p>
     <w:p>
       <w:r>
-        <w:t xml:space="preserve">The user should be presented with a button that easily provide a form to enter the date and name of a time away, alongside with the employees information. In addition, the user should be able to view the changes made instantaneously. </w:t>
+        <w:t>When creating an out-of-office instance, the user</w:t>
+      </w:r>
+      <w:r>
+        <w:t xml:space="preserve"> </w:t>
+      </w:r>
+      <w:r>
+        <w:t>sh</w:t>
+      </w:r>
+      <w:r>
+        <w:t xml:space="preserve">ould be presented with a button that </w:t>
+      </w:r>
+      <w:r>
+        <w:t>generates</w:t>
+      </w:r>
+      <w:r>
+        <w:t xml:space="preserve"> a form to enter </w:t>
+      </w:r>
+      <w:r>
+        <w:t>the relevant date, time, and team member information</w:t>
+      </w:r>
+      <w:r>
+        <w:t xml:space="preserve">. In addition, the user should be able to view the changes made instantaneously. </w:t>
       </w:r>
     </w:p>
     <w:p/>
@@ -8198,7 +8862,13 @@
         <w:rPr>
           <w:rFonts w:ascii="Times New Roman" w:hAnsi="Times New Roman" w:cs="Times New Roman"/>
         </w:rPr>
-        <w:t>Employees List</w:t>
+        <w:t>Team Member</w:t>
+      </w:r>
+      <w:r>
+        <w:rPr>
+          <w:rFonts w:ascii="Times New Roman" w:hAnsi="Times New Roman" w:cs="Times New Roman"/>
+        </w:rPr>
+        <w:t xml:space="preserve"> List</w:t>
       </w:r>
       <w:bookmarkEnd w:id="96"/>
       <w:r>
@@ -8231,7 +8901,43 @@
     </w:p>
     <w:p>
       <w:r>
-        <w:t>This feature provides the user with the ability to edit the employees list by either: adding, deleting or editing an employee’s record. This feature is highly needed in the case of change in employees’ roles as much as in the hiring process.</w:t>
+        <w:t xml:space="preserve">This feature </w:t>
+      </w:r>
+      <w:r>
+        <w:t>enables</w:t>
+      </w:r>
+      <w:r>
+        <w:t xml:space="preserve"> the user to </w:t>
+      </w:r>
+      <w:r>
+        <w:t xml:space="preserve">add and delete from the list of team members as well as </w:t>
+      </w:r>
+      <w:r>
+        <w:t>edit</w:t>
+      </w:r>
+      <w:r>
+        <w:t xml:space="preserve"> team member information</w:t>
+      </w:r>
+      <w:r>
+        <w:t>. This featu</w:t>
+      </w:r>
+      <w:r>
+        <w:t xml:space="preserve">re is highly needed to facilitate </w:t>
+      </w:r>
+      <w:r>
+        <w:t xml:space="preserve">change in </w:t>
+      </w:r>
+      <w:r>
+        <w:t>team member</w:t>
+      </w:r>
+      <w:r>
+        <w:t xml:space="preserve"> roles </w:t>
+      </w:r>
+      <w:r>
+        <w:t xml:space="preserve">and </w:t>
+      </w:r>
+      <w:r>
+        <w:t>in the hiring process.</w:t>
       </w:r>
     </w:p>
     <w:p/>
@@ -8282,10 +8988,16 @@
         <w:rPr>
           <w:rFonts w:ascii="Times New Roman" w:hAnsi="Times New Roman" w:cs="Times New Roman"/>
         </w:rPr>
-        <w:t>Adding an Employee</w:t>
+        <w:t>Adding a</w:t>
       </w:r>
       <w:bookmarkEnd w:id="102"/>
       <w:bookmarkEnd w:id="103"/>
+      <w:r>
+        <w:rPr>
+          <w:rFonts w:ascii="Times New Roman" w:hAnsi="Times New Roman" w:cs="Times New Roman"/>
+        </w:rPr>
+        <w:t xml:space="preserve"> Team Member</w:t>
+      </w:r>
     </w:p>
     <w:p>
       <w:r>
@@ -8304,10 +9016,29 @@
         <w:rPr>
           <w:b/>
         </w:rPr>
+        <w:lastRenderedPageBreak/>
         <w:t xml:space="preserve">Description: </w:t>
       </w:r>
       <w:r>
-        <w:t xml:space="preserve">The use-case begins as the administrator acquires the information of a new employee. The administrator should have the ability to add a new employee record to the employees list. </w:t>
+        <w:t xml:space="preserve">The use-case begins as the administrator acquires the information of a new </w:t>
+      </w:r>
+      <w:r>
+        <w:t>team member</w:t>
+      </w:r>
+      <w:r>
+        <w:t>. The administrator s</w:t>
+      </w:r>
+      <w:r>
+        <w:t>hould have the ability to add said team member</w:t>
+      </w:r>
+      <w:r>
+        <w:t xml:space="preserve"> </w:t>
+      </w:r>
+      <w:r>
+        <w:t>to the</w:t>
+      </w:r>
+      <w:r>
+        <w:t xml:space="preserve"> list. </w:t>
       </w:r>
     </w:p>
     <w:p/>
@@ -8327,7 +9058,13 @@
         </w:numPr>
       </w:pPr>
       <w:r>
-        <w:t>The administrator will go to the employees’ list page.</w:t>
+        <w:t xml:space="preserve">The administrator will go to the </w:t>
+      </w:r>
+      <w:r>
+        <w:t>team member</w:t>
+      </w:r>
+      <w:r>
+        <w:t xml:space="preserve"> page.</w:t>
       </w:r>
     </w:p>
     <w:p>
@@ -8338,7 +9075,19 @@
         </w:numPr>
       </w:pPr>
       <w:r>
-        <w:t>The administrator will provide the needed information about the new employee.</w:t>
+        <w:t>The</w:t>
+      </w:r>
+      <w:r>
+        <w:t xml:space="preserve"> administrator will provide relevant </w:t>
+      </w:r>
+      <w:r>
+        <w:t xml:space="preserve">information about the new </w:t>
+      </w:r>
+      <w:r>
+        <w:t>team member</w:t>
+      </w:r>
+      <w:r>
+        <w:t>.</w:t>
       </w:r>
     </w:p>
     <w:p>
@@ -8349,8 +9098,19 @@
         </w:numPr>
       </w:pPr>
       <w:r>
-        <w:lastRenderedPageBreak/>
-        <w:t>The system will include the new record in the employees list.</w:t>
+        <w:t xml:space="preserve">The system will </w:t>
+      </w:r>
+      <w:r>
+        <w:t>introduce</w:t>
+      </w:r>
+      <w:r>
+        <w:t xml:space="preserve"> the record in the </w:t>
+      </w:r>
+      <w:r>
+        <w:t>list of team members</w:t>
+      </w:r>
+      <w:r>
+        <w:t>.</w:t>
       </w:r>
     </w:p>
     <w:p/>
@@ -8367,10 +9127,16 @@
         <w:rPr>
           <w:rFonts w:ascii="Times New Roman" w:hAnsi="Times New Roman" w:cs="Times New Roman"/>
         </w:rPr>
-        <w:t>Use Case: Removing an Employee</w:t>
+        <w:t xml:space="preserve">Use Case: Removing </w:t>
       </w:r>
       <w:bookmarkEnd w:id="104"/>
       <w:bookmarkEnd w:id="105"/>
+      <w:r>
+        <w:rPr>
+          <w:rFonts w:ascii="Times New Roman" w:hAnsi="Times New Roman" w:cs="Times New Roman"/>
+        </w:rPr>
+        <w:t>a Team Member</w:t>
+      </w:r>
     </w:p>
     <w:p>
       <w:r>
@@ -8392,7 +9158,25 @@
         <w:t xml:space="preserve">Description: </w:t>
       </w:r>
       <w:r>
-        <w:t xml:space="preserve">The use-case begins as the administrator desires to remove an employee record from the list. The administrator should have the ability to delete an existing employee record. </w:t>
+        <w:t xml:space="preserve">The use-case begins as the administrator </w:t>
+      </w:r>
+      <w:r>
+        <w:t>needs</w:t>
+      </w:r>
+      <w:r>
+        <w:t xml:space="preserve"> to remove a </w:t>
+      </w:r>
+      <w:r>
+        <w:t>team member</w:t>
+      </w:r>
+      <w:r>
+        <w:t xml:space="preserve"> record from the list. The administrator should have the ability to delete an existing </w:t>
+      </w:r>
+      <w:r>
+        <w:t>team member from the list</w:t>
+      </w:r>
+      <w:r>
+        <w:t xml:space="preserve">. </w:t>
       </w:r>
     </w:p>
     <w:p/>
@@ -8406,13 +9190,14 @@
     </w:p>
     <w:p>
       <w:pPr>
+        <w:pStyle w:val="ListParagraph"/>
         <w:numPr>
           <w:ilvl w:val="0"/>
           <w:numId w:val="6"/>
         </w:numPr>
       </w:pPr>
       <w:r>
-        <w:t>The administrator will go to the employees’ list page.</w:t>
+        <w:t>The administrator will go to the team member page.</w:t>
       </w:r>
     </w:p>
     <w:p>
@@ -8423,7 +9208,16 @@
         </w:numPr>
       </w:pPr>
       <w:r>
-        <w:t>The administrator will choose the desired employee record to delete.</w:t>
+        <w:t xml:space="preserve">The administrator will </w:t>
+      </w:r>
+      <w:r>
+        <w:t>select</w:t>
+      </w:r>
+      <w:r>
+        <w:t xml:space="preserve"> the </w:t>
+      </w:r>
+      <w:r>
+        <w:t>team member to be removed.</w:t>
       </w:r>
     </w:p>
     <w:p>
@@ -8434,7 +9228,13 @@
         </w:numPr>
       </w:pPr>
       <w:r>
-        <w:t>The system will remove the specified record from the employees list.</w:t>
+        <w:t>The system will remove the specified record from the list</w:t>
+      </w:r>
+      <w:r>
+        <w:t xml:space="preserve"> of team members</w:t>
+      </w:r>
+      <w:r>
+        <w:t>.</w:t>
       </w:r>
     </w:p>
     <w:p/>
@@ -8458,7 +9258,19 @@
         <w:rPr>
           <w:rFonts w:ascii="Times New Roman" w:hAnsi="Times New Roman" w:cs="Times New Roman"/>
         </w:rPr>
-        <w:t xml:space="preserve"> Update Employee Information</w:t>
+        <w:t xml:space="preserve"> Update </w:t>
+      </w:r>
+      <w:r>
+        <w:rPr>
+          <w:rFonts w:ascii="Times New Roman" w:hAnsi="Times New Roman" w:cs="Times New Roman"/>
+        </w:rPr>
+        <w:t>Team Member</w:t>
+      </w:r>
+      <w:r>
+        <w:rPr>
+          <w:rFonts w:ascii="Times New Roman" w:hAnsi="Times New Roman" w:cs="Times New Roman"/>
+        </w:rPr>
+        <w:t xml:space="preserve"> Information</w:t>
       </w:r>
       <w:bookmarkEnd w:id="107"/>
     </w:p>
@@ -8482,7 +9294,37 @@
         <w:t xml:space="preserve">Description: </w:t>
       </w:r>
       <w:r>
-        <w:t>As the administrator desires to update the information included in one or more of the employees records, such as the application each employee is working on, this use case shall occur. The administrator should have the ability to edit the information in an employee’s record easily.</w:t>
+        <w:t>The use-case begins a</w:t>
+      </w:r>
+      <w:r>
+        <w:t xml:space="preserve">s the administrator </w:t>
+      </w:r>
+      <w:r>
+        <w:t>needs</w:t>
+      </w:r>
+      <w:r>
+        <w:t xml:space="preserve"> to upd</w:t>
+      </w:r>
+      <w:r>
+        <w:t xml:space="preserve">ate information for a team member, for example, the application he/she </w:t>
+      </w:r>
+      <w:r>
+        <w:t>is worki</w:t>
+      </w:r>
+      <w:r>
+        <w:t>ng on</w:t>
+      </w:r>
+      <w:r>
+        <w:t>. The administrator should have the ability to</w:t>
+      </w:r>
+      <w:r>
+        <w:t xml:space="preserve"> easily</w:t>
+      </w:r>
+      <w:r>
+        <w:t xml:space="preserve"> edit </w:t>
+      </w:r>
+      <w:r>
+        <w:t>the team member’s information.</w:t>
       </w:r>
     </w:p>
     <w:p/>
@@ -8502,7 +9344,10 @@
         </w:numPr>
       </w:pPr>
       <w:r>
-        <w:t>The administrator will go to the employees’ list page.</w:t>
+        <w:t xml:space="preserve">The administrator will go to the </w:t>
+      </w:r>
+      <w:r>
+        <w:t>team member page.</w:t>
       </w:r>
     </w:p>
     <w:p>
@@ -8513,7 +9358,13 @@
         </w:numPr>
       </w:pPr>
       <w:r>
-        <w:t>The administrator will choose the desired employee record to edit.</w:t>
+        <w:t xml:space="preserve">The administrator will choose the desired </w:t>
+      </w:r>
+      <w:r>
+        <w:t>team member</w:t>
+      </w:r>
+      <w:r>
+        <w:t xml:space="preserve"> record to edit.</w:t>
       </w:r>
     </w:p>
     <w:p>
@@ -8524,7 +9375,19 @@
         </w:numPr>
       </w:pPr>
       <w:r>
-        <w:t>The administrator will change and fill the form according as needed.</w:t>
+        <w:t>The ad</w:t>
+      </w:r>
+      <w:r>
+        <w:t>ministrator will update</w:t>
+      </w:r>
+      <w:r>
+        <w:t xml:space="preserve"> </w:t>
+      </w:r>
+      <w:r>
+        <w:t>the team member’s information</w:t>
+      </w:r>
+      <w:r>
+        <w:t xml:space="preserve"> as needed.</w:t>
       </w:r>
     </w:p>
     <w:p>
@@ -8535,7 +9398,13 @@
         </w:numPr>
       </w:pPr>
       <w:r>
-        <w:t>The system will update the edited record in the employees list.</w:t>
+        <w:t xml:space="preserve">The system will update the </w:t>
+      </w:r>
+      <w:r>
+        <w:t>team member’s record in the list of team members</w:t>
+      </w:r>
+      <w:r>
+        <w:t>.</w:t>
       </w:r>
     </w:p>
     <w:p/>
@@ -8561,7 +9430,7 @@
     </w:p>
     <w:p>
       <w:r>
-        <w:t>The user should be able to easily find the needed buttons on the employees list that will assist him in completing the previously mentioned use case.</w:t>
+        <w:t>The user should be able to easily find the buttons that assist in managing team member information.</w:t>
       </w:r>
     </w:p>
     <w:p/>
@@ -8628,12 +9497,61 @@
           <w:sz w:val="26"/>
           <w:szCs w:val="26"/>
         </w:rPr>
+        <w:lastRenderedPageBreak/>
         <w:t xml:space="preserve">4.3.1 Description and Priority </w:t>
       </w:r>
     </w:p>
     <w:p>
       <w:r>
-        <w:t xml:space="preserve">The on-call schedule feature within the web application is created to automatically generate a schedule which will display the employees who are on call. The schedule that is generated will display and depict a specific time frame the employees are on call.  </w:t>
+        <w:t xml:space="preserve">The </w:t>
+      </w:r>
+      <w:r>
+        <w:t xml:space="preserve">“generate </w:t>
+      </w:r>
+      <w:r>
+        <w:t>on-call schedule</w:t>
+      </w:r>
+      <w:r>
+        <w:t>”</w:t>
+      </w:r>
+      <w:r>
+        <w:t xml:space="preserve"> feature within the</w:t>
+      </w:r>
+      <w:r>
+        <w:t xml:space="preserve"> </w:t>
+      </w:r>
+      <w:r>
+        <w:t xml:space="preserve">application </w:t>
+      </w:r>
+      <w:r>
+        <w:t>will</w:t>
+      </w:r>
+      <w:r>
+        <w:t xml:space="preserve"> automatically generate a schedule</w:t>
+      </w:r>
+      <w:r>
+        <w:t xml:space="preserve"> of on-call rotations.  The schedule will be viewable on screen and via a read-only document that</w:t>
+      </w:r>
+      <w:r>
+        <w:t xml:space="preserve"> display</w:t>
+      </w:r>
+      <w:r>
+        <w:t>s</w:t>
+      </w:r>
+      <w:r>
+        <w:t xml:space="preserve"> the </w:t>
+      </w:r>
+      <w:r>
+        <w:t>team members</w:t>
+      </w:r>
+      <w:r>
+        <w:t xml:space="preserve"> </w:t>
+      </w:r>
+      <w:r>
+        <w:t>and their assigned rotations. Each schedule will span an amount of time defined by the user that is, by default, a fiscal quarter.</w:t>
+      </w:r>
+      <w:r>
+        <w:t xml:space="preserve">  </w:t>
       </w:r>
     </w:p>
     <w:p/>
@@ -8644,7 +9562,6 @@
     </w:p>
     <w:p>
       <w:r>
-        <w:lastRenderedPageBreak/>
         <w:t>Risk: low</w:t>
       </w:r>
     </w:p>
@@ -8668,21 +9585,38 @@
           <w:sz w:val="26"/>
           <w:szCs w:val="26"/>
         </w:rPr>
-        <w:t>4.3.2 Use Case: Generate schedule</w:t>
-      </w:r>
-    </w:p>
-    <w:p>
-      <w:pPr>
+        <w:t>4.</w:t>
+      </w:r>
+      <w:r>
         <w:rPr>
           <w:b/>
           <w:sz w:val="26"/>
           <w:szCs w:val="26"/>
         </w:rPr>
-      </w:pPr>
-    </w:p>
-    <w:p>
-      <w:r>
-        <w:t>As a user I want to auto generate a schedule that will display the employees who are on call for a certain amount of time; week, weekend, month, etc…</w:t>
+        <w:t>3.2 Use Case: Generate schedule</w:t>
+      </w:r>
+    </w:p>
+    <w:p>
+      <w:r>
+        <w:t>As a user I want to auto</w:t>
+      </w:r>
+      <w:r>
+        <w:t>matically</w:t>
+      </w:r>
+      <w:r>
+        <w:t xml:space="preserve"> generate a</w:t>
+      </w:r>
+      <w:r>
+        <w:t>n on-call</w:t>
+      </w:r>
+      <w:r>
+        <w:t xml:space="preserve"> schedule that will display the </w:t>
+      </w:r>
+      <w:r>
+        <w:t>team members</w:t>
+      </w:r>
+      <w:r>
+        <w:t xml:space="preserve"> who are on call for a certain amount of time; week, weekend, month, etc…</w:t>
       </w:r>
     </w:p>
     <w:p/>
@@ -8705,7 +9639,25 @@
     </w:p>
     <w:p>
       <w:r>
-        <w:t xml:space="preserve">The on-call schedule feature should be easy to access and user friendly. It should take the user little effort to use, and should be 99.9% accurate. Furthermore the schedule should be readable by employers. </w:t>
+        <w:t>The on-call schedule feature should be easy to access and user friendly. It shoul</w:t>
+      </w:r>
+      <w:r>
+        <w:t>d require little effort from</w:t>
+      </w:r>
+      <w:r>
+        <w:t xml:space="preserve"> use</w:t>
+      </w:r>
+      <w:r>
+        <w:t>r</w:t>
+      </w:r>
+      <w:r>
+        <w:t xml:space="preserve"> and be 99.9% accurate. </w:t>
+      </w:r>
+      <w:r>
+        <w:t>A read-only format of the schedule should be generated for team members.</w:t>
+      </w:r>
+      <w:r>
+        <w:t xml:space="preserve"> </w:t>
       </w:r>
     </w:p>
     <w:p>
@@ -8930,7 +9882,17 @@
     </w:p>
     <w:p>
       <w:r>
-        <w:t>The read-only feature allows the user to create a calendar accessible to all employers. This feature applies restrictions to the calendar so that it is read only. Read-only documents cannot be modified, and are only accessible by specified personnel.</w:t>
+        <w:lastRenderedPageBreak/>
+        <w:t>The read-only feature allow</w:t>
+      </w:r>
+      <w:r>
+        <w:t>s the user to create a calendar-style view of</w:t>
+      </w:r>
+      <w:r>
+        <w:t xml:space="preserve"> the schedule embedded in a distributable read-only document</w:t>
+      </w:r>
+      <w:r>
+        <w:t>.</w:t>
       </w:r>
     </w:p>
     <w:p/>
@@ -8964,7 +9926,6 @@
           <w:sz w:val="26"/>
           <w:szCs w:val="26"/>
         </w:rPr>
-        <w:lastRenderedPageBreak/>
         <w:t>4.5.2 Use Case: Generate calendar</w:t>
       </w:r>
     </w:p>
@@ -8977,7 +9938,13 @@
         </w:rPr>
       </w:pPr>
       <w:r>
-        <w:t>As a user I want to create a read only version of the calendar that can be read, but not edited by viewers.</w:t>
+        <w:t>As</w:t>
+      </w:r>
+      <w:r>
+        <w:t xml:space="preserve"> a user I want to create a read-</w:t>
+      </w:r>
+      <w:r>
+        <w:t>only version of the calendar that can be read, but not edited by viewers.</w:t>
       </w:r>
     </w:p>
     <w:p>
@@ -9120,7 +10087,31 @@
     </w:p>
     <w:p>
       <w:r>
-        <w:t xml:space="preserve">This feature allows the user to get a summary of an employee’s time away from the office. This will include time away for vacation, sick days, and any other days from office. It will not include basic paid federal holidays such as Christmas, and New Year’s. </w:t>
+        <w:t xml:space="preserve">This feature allows the user to get a summary of a </w:t>
+      </w:r>
+      <w:r>
+        <w:t>team member’s</w:t>
+      </w:r>
+      <w:r>
+        <w:t xml:space="preserve"> time away from the office. This will include time away for vacation, sick days, and any other days</w:t>
+      </w:r>
+      <w:r>
+        <w:t xml:space="preserve"> away</w:t>
+      </w:r>
+      <w:r>
+        <w:t xml:space="preserve"> from</w:t>
+      </w:r>
+      <w:r>
+        <w:t xml:space="preserve"> the</w:t>
+      </w:r>
+      <w:r>
+        <w:t xml:space="preserve"> office. It will not include paid fed</w:t>
+      </w:r>
+      <w:r>
+        <w:t>eral holidays such as Christmas</w:t>
+      </w:r>
+      <w:r>
+        <w:t xml:space="preserve"> and New Year’s. </w:t>
       </w:r>
     </w:p>
     <w:p/>
@@ -9159,7 +10150,31 @@
     </w:p>
     <w:p>
       <w:r>
-        <w:t>As I user I want to view how many days out of the office an employee has had so that I can properly assign on call duties.</w:t>
+        <w:t xml:space="preserve">As I user I want to </w:t>
+      </w:r>
+      <w:r>
+        <w:t>know</w:t>
+      </w:r>
+      <w:r>
+        <w:t xml:space="preserve"> how many days out</w:t>
+      </w:r>
+      <w:r>
+        <w:t>-of-</w:t>
+      </w:r>
+      <w:r>
+        <w:t>office</w:t>
+      </w:r>
+      <w:r>
+        <w:t xml:space="preserve"> days a team member </w:t>
+      </w:r>
+      <w:r>
+        <w:t xml:space="preserve">has </w:t>
+      </w:r>
+      <w:r>
+        <w:t xml:space="preserve">accrued </w:t>
+      </w:r>
+      <w:r>
+        <w:t>so that I can properly assign on call duties.</w:t>
       </w:r>
     </w:p>
     <w:p>
@@ -9213,9 +10228,8 @@
           <w:sz w:val="28"/>
           <w:szCs w:val="28"/>
         </w:rPr>
-        <w:t xml:space="preserve">4.7 Feature: Total </w:t>
-      </w:r>
-      <w:proofErr w:type="gramStart"/>
+        <w:t>4.7 Feature: Total On</w:t>
+      </w:r>
       <w:r>
         <w:rPr>
           <w:b/>
@@ -9223,9 +10237,8 @@
           <w:sz w:val="28"/>
           <w:szCs w:val="28"/>
         </w:rPr>
-        <w:t>On</w:t>
-      </w:r>
-      <w:proofErr w:type="gramEnd"/>
+        <w:t>-</w:t>
+      </w:r>
       <w:r>
         <w:rPr>
           <w:b/>
@@ -9233,7 +10246,7 @@
           <w:sz w:val="28"/>
           <w:szCs w:val="28"/>
         </w:rPr>
-        <w:t xml:space="preserve"> Call Rotations </w:t>
+        <w:t xml:space="preserve">Call Rotations </w:t>
       </w:r>
     </w:p>
     <w:p>
@@ -9268,10 +10281,14 @@
           <w:color w:val="000000"/>
           <w:shd w:val="clear" w:color="auto" w:fill="FFFFFF"/>
         </w:rPr>
-        <w:t>This feature will summarize the total of on call rotations that have been conducted by an individual</w:t>
-      </w:r>
-      <w:r>
-        <w:t xml:space="preserve"> employee.</w:t>
+        <w:t xml:space="preserve">This feature will </w:t>
+      </w:r>
+      <w:r>
+        <w:rPr>
+          <w:color w:val="000000"/>
+          <w:shd w:val="clear" w:color="auto" w:fill="FFFFFF"/>
+        </w:rPr>
+        <w:t>calculate the total number of on-call rotations a team member has participated in.</w:t>
       </w:r>
     </w:p>
     <w:p/>
@@ -9322,7 +10339,31 @@
     <w:p/>
     <w:p>
       <w:r>
-        <w:t xml:space="preserve">As a user I want to know how many times an individual employee has been on call so that the rotation is fair within the organization. </w:t>
+        <w:t>As a user I want to kn</w:t>
+      </w:r>
+      <w:r>
+        <w:t xml:space="preserve">ow how many times a team member </w:t>
+      </w:r>
+      <w:r>
+        <w:t xml:space="preserve">has been on call </w:t>
+      </w:r>
+      <w:r>
+        <w:t>to ensure</w:t>
+      </w:r>
+      <w:r>
+        <w:t xml:space="preserve"> that rotation</w:t>
+      </w:r>
+      <w:r>
+        <w:t>s are scheduled</w:t>
+      </w:r>
+      <w:r>
+        <w:t xml:space="preserve"> fair</w:t>
+      </w:r>
+      <w:r>
+        <w:t>ly</w:t>
+      </w:r>
+      <w:r>
+        <w:t xml:space="preserve"> within the organization. </w:t>
       </w:r>
     </w:p>
     <w:p/>
@@ -9451,7 +10492,7 @@
         <w:color w:val="C0C0C0"/>
         <w:sz w:val="20"/>
       </w:rPr>
-      <w:t>2/20/2015</w:t>
+      <w:t>2/21/2015</w:t>
     </w:r>
     <w:r>
       <w:rPr>
@@ -10008,6 +11049,318 @@
     </w:lvl>
   </w:abstractNum>
   <w:abstractNum w:abstractNumId="3">
+    <w:nsid w:val="3B61281E"/>
+    <w:multiLevelType w:val="hybridMultilevel"/>
+    <w:tmpl w:val="A2F65E08"/>
+    <w:lvl w:ilvl="0" w:tplc="0409000F">
+      <w:start w:val="1"/>
+      <w:numFmt w:val="decimal"/>
+      <w:lvlText w:val="%1."/>
+      <w:lvlJc w:val="left"/>
+      <w:pPr>
+        <w:ind w:left="720" w:hanging="360"/>
+      </w:pPr>
+    </w:lvl>
+    <w:lvl w:ilvl="1" w:tplc="04090019" w:tentative="1">
+      <w:start w:val="1"/>
+      <w:numFmt w:val="lowerLetter"/>
+      <w:lvlText w:val="%2."/>
+      <w:lvlJc w:val="left"/>
+      <w:pPr>
+        <w:ind w:left="1440" w:hanging="360"/>
+      </w:pPr>
+    </w:lvl>
+    <w:lvl w:ilvl="2" w:tplc="0409001B" w:tentative="1">
+      <w:start w:val="1"/>
+      <w:numFmt w:val="lowerRoman"/>
+      <w:lvlText w:val="%3."/>
+      <w:lvlJc w:val="right"/>
+      <w:pPr>
+        <w:ind w:left="2160" w:hanging="180"/>
+      </w:pPr>
+    </w:lvl>
+    <w:lvl w:ilvl="3" w:tplc="0409000F" w:tentative="1">
+      <w:start w:val="1"/>
+      <w:numFmt w:val="decimal"/>
+      <w:lvlText w:val="%4."/>
+      <w:lvlJc w:val="left"/>
+      <w:pPr>
+        <w:ind w:left="2880" w:hanging="360"/>
+      </w:pPr>
+    </w:lvl>
+    <w:lvl w:ilvl="4" w:tplc="04090019" w:tentative="1">
+      <w:start w:val="1"/>
+      <w:numFmt w:val="lowerLetter"/>
+      <w:lvlText w:val="%5."/>
+      <w:lvlJc w:val="left"/>
+      <w:pPr>
+        <w:ind w:left="3600" w:hanging="360"/>
+      </w:pPr>
+    </w:lvl>
+    <w:lvl w:ilvl="5" w:tplc="0409001B" w:tentative="1">
+      <w:start w:val="1"/>
+      <w:numFmt w:val="lowerRoman"/>
+      <w:lvlText w:val="%6."/>
+      <w:lvlJc w:val="right"/>
+      <w:pPr>
+        <w:ind w:left="4320" w:hanging="180"/>
+      </w:pPr>
+    </w:lvl>
+    <w:lvl w:ilvl="6" w:tplc="0409000F" w:tentative="1">
+      <w:start w:val="1"/>
+      <w:numFmt w:val="decimal"/>
+      <w:lvlText w:val="%7."/>
+      <w:lvlJc w:val="left"/>
+      <w:pPr>
+        <w:ind w:left="5040" w:hanging="360"/>
+      </w:pPr>
+    </w:lvl>
+    <w:lvl w:ilvl="7" w:tplc="04090019" w:tentative="1">
+      <w:start w:val="1"/>
+      <w:numFmt w:val="lowerLetter"/>
+      <w:lvlText w:val="%8."/>
+      <w:lvlJc w:val="left"/>
+      <w:pPr>
+        <w:ind w:left="5760" w:hanging="360"/>
+      </w:pPr>
+    </w:lvl>
+    <w:lvl w:ilvl="8" w:tplc="0409001B" w:tentative="1">
+      <w:start w:val="1"/>
+      <w:numFmt w:val="lowerRoman"/>
+      <w:lvlText w:val="%9."/>
+      <w:lvlJc w:val="right"/>
+      <w:pPr>
+        <w:ind w:left="6480" w:hanging="180"/>
+      </w:pPr>
+    </w:lvl>
+  </w:abstractNum>
+  <w:abstractNum w:abstractNumId="4">
+    <w:nsid w:val="440063FC"/>
+    <w:multiLevelType w:val="hybridMultilevel"/>
+    <w:tmpl w:val="FCD2CD80"/>
+    <w:lvl w:ilvl="0" w:tplc="04090001">
+      <w:start w:val="1"/>
+      <w:numFmt w:val="bullet"/>
+      <w:lvlText w:val=""/>
+      <w:lvlJc w:val="left"/>
+      <w:pPr>
+        <w:ind w:left="720" w:hanging="360"/>
+      </w:pPr>
+      <w:rPr>
+        <w:rFonts w:ascii="Symbol" w:hAnsi="Symbol" w:hint="default"/>
+      </w:rPr>
+    </w:lvl>
+    <w:lvl w:ilvl="1" w:tplc="04090003" w:tentative="1">
+      <w:start w:val="1"/>
+      <w:numFmt w:val="bullet"/>
+      <w:lvlText w:val="o"/>
+      <w:lvlJc w:val="left"/>
+      <w:pPr>
+        <w:ind w:left="1440" w:hanging="360"/>
+      </w:pPr>
+      <w:rPr>
+        <w:rFonts w:ascii="Courier New" w:hAnsi="Courier New" w:cs="Courier New" w:hint="default"/>
+      </w:rPr>
+    </w:lvl>
+    <w:lvl w:ilvl="2" w:tplc="04090005" w:tentative="1">
+      <w:start w:val="1"/>
+      <w:numFmt w:val="bullet"/>
+      <w:lvlText w:val=""/>
+      <w:lvlJc w:val="left"/>
+      <w:pPr>
+        <w:ind w:left="2160" w:hanging="360"/>
+      </w:pPr>
+      <w:rPr>
+        <w:rFonts w:ascii="Wingdings" w:hAnsi="Wingdings" w:hint="default"/>
+      </w:rPr>
+    </w:lvl>
+    <w:lvl w:ilvl="3" w:tplc="04090001" w:tentative="1">
+      <w:start w:val="1"/>
+      <w:numFmt w:val="bullet"/>
+      <w:lvlText w:val=""/>
+      <w:lvlJc w:val="left"/>
+      <w:pPr>
+        <w:ind w:left="2880" w:hanging="360"/>
+      </w:pPr>
+      <w:rPr>
+        <w:rFonts w:ascii="Symbol" w:hAnsi="Symbol" w:hint="default"/>
+      </w:rPr>
+    </w:lvl>
+    <w:lvl w:ilvl="4" w:tplc="04090003" w:tentative="1">
+      <w:start w:val="1"/>
+      <w:numFmt w:val="bullet"/>
+      <w:lvlText w:val="o"/>
+      <w:lvlJc w:val="left"/>
+      <w:pPr>
+        <w:ind w:left="3600" w:hanging="360"/>
+      </w:pPr>
+      <w:rPr>
+        <w:rFonts w:ascii="Courier New" w:hAnsi="Courier New" w:cs="Courier New" w:hint="default"/>
+      </w:rPr>
+    </w:lvl>
+    <w:lvl w:ilvl="5" w:tplc="04090005" w:tentative="1">
+      <w:start w:val="1"/>
+      <w:numFmt w:val="bullet"/>
+      <w:lvlText w:val=""/>
+      <w:lvlJc w:val="left"/>
+      <w:pPr>
+        <w:ind w:left="4320" w:hanging="360"/>
+      </w:pPr>
+      <w:rPr>
+        <w:rFonts w:ascii="Wingdings" w:hAnsi="Wingdings" w:hint="default"/>
+      </w:rPr>
+    </w:lvl>
+    <w:lvl w:ilvl="6" w:tplc="04090001" w:tentative="1">
+      <w:start w:val="1"/>
+      <w:numFmt w:val="bullet"/>
+      <w:lvlText w:val=""/>
+      <w:lvlJc w:val="left"/>
+      <w:pPr>
+        <w:ind w:left="5040" w:hanging="360"/>
+      </w:pPr>
+      <w:rPr>
+        <w:rFonts w:ascii="Symbol" w:hAnsi="Symbol" w:hint="default"/>
+      </w:rPr>
+    </w:lvl>
+    <w:lvl w:ilvl="7" w:tplc="04090003" w:tentative="1">
+      <w:start w:val="1"/>
+      <w:numFmt w:val="bullet"/>
+      <w:lvlText w:val="o"/>
+      <w:lvlJc w:val="left"/>
+      <w:pPr>
+        <w:ind w:left="5760" w:hanging="360"/>
+      </w:pPr>
+      <w:rPr>
+        <w:rFonts w:ascii="Courier New" w:hAnsi="Courier New" w:cs="Courier New" w:hint="default"/>
+      </w:rPr>
+    </w:lvl>
+    <w:lvl w:ilvl="8" w:tplc="04090005" w:tentative="1">
+      <w:start w:val="1"/>
+      <w:numFmt w:val="bullet"/>
+      <w:lvlText w:val=""/>
+      <w:lvlJc w:val="left"/>
+      <w:pPr>
+        <w:ind w:left="6480" w:hanging="360"/>
+      </w:pPr>
+      <w:rPr>
+        <w:rFonts w:ascii="Wingdings" w:hAnsi="Wingdings" w:hint="default"/>
+      </w:rPr>
+    </w:lvl>
+  </w:abstractNum>
+  <w:abstractNum w:abstractNumId="5">
+    <w:nsid w:val="44E36973"/>
+    <w:multiLevelType w:val="hybridMultilevel"/>
+    <w:tmpl w:val="702CA948"/>
+    <w:lvl w:ilvl="0" w:tplc="04090001">
+      <w:start w:val="1"/>
+      <w:numFmt w:val="bullet"/>
+      <w:lvlText w:val=""/>
+      <w:lvlJc w:val="left"/>
+      <w:pPr>
+        <w:ind w:left="720" w:hanging="360"/>
+      </w:pPr>
+      <w:rPr>
+        <w:rFonts w:ascii="Symbol" w:hAnsi="Symbol" w:hint="default"/>
+      </w:rPr>
+    </w:lvl>
+    <w:lvl w:ilvl="1" w:tplc="04090003" w:tentative="1">
+      <w:start w:val="1"/>
+      <w:numFmt w:val="bullet"/>
+      <w:lvlText w:val="o"/>
+      <w:lvlJc w:val="left"/>
+      <w:pPr>
+        <w:ind w:left="1440" w:hanging="360"/>
+      </w:pPr>
+      <w:rPr>
+        <w:rFonts w:ascii="Courier New" w:hAnsi="Courier New" w:cs="Courier New" w:hint="default"/>
+      </w:rPr>
+    </w:lvl>
+    <w:lvl w:ilvl="2" w:tplc="04090005" w:tentative="1">
+      <w:start w:val="1"/>
+      <w:numFmt w:val="bullet"/>
+      <w:lvlText w:val=""/>
+      <w:lvlJc w:val="left"/>
+      <w:pPr>
+        <w:ind w:left="2160" w:hanging="360"/>
+      </w:pPr>
+      <w:rPr>
+        <w:rFonts w:ascii="Wingdings" w:hAnsi="Wingdings" w:hint="default"/>
+      </w:rPr>
+    </w:lvl>
+    <w:lvl w:ilvl="3" w:tplc="04090001" w:tentative="1">
+      <w:start w:val="1"/>
+      <w:numFmt w:val="bullet"/>
+      <w:lvlText w:val=""/>
+      <w:lvlJc w:val="left"/>
+      <w:pPr>
+        <w:ind w:left="2880" w:hanging="360"/>
+      </w:pPr>
+      <w:rPr>
+        <w:rFonts w:ascii="Symbol" w:hAnsi="Symbol" w:hint="default"/>
+      </w:rPr>
+    </w:lvl>
+    <w:lvl w:ilvl="4" w:tplc="04090003" w:tentative="1">
+      <w:start w:val="1"/>
+      <w:numFmt w:val="bullet"/>
+      <w:lvlText w:val="o"/>
+      <w:lvlJc w:val="left"/>
+      <w:pPr>
+        <w:ind w:left="3600" w:hanging="360"/>
+      </w:pPr>
+      <w:rPr>
+        <w:rFonts w:ascii="Courier New" w:hAnsi="Courier New" w:cs="Courier New" w:hint="default"/>
+      </w:rPr>
+    </w:lvl>
+    <w:lvl w:ilvl="5" w:tplc="04090005" w:tentative="1">
+      <w:start w:val="1"/>
+      <w:numFmt w:val="bullet"/>
+      <w:lvlText w:val=""/>
+      <w:lvlJc w:val="left"/>
+      <w:pPr>
+        <w:ind w:left="4320" w:hanging="360"/>
+      </w:pPr>
+      <w:rPr>
+        <w:rFonts w:ascii="Wingdings" w:hAnsi="Wingdings" w:hint="default"/>
+      </w:rPr>
+    </w:lvl>
+    <w:lvl w:ilvl="6" w:tplc="04090001" w:tentative="1">
+      <w:start w:val="1"/>
+      <w:numFmt w:val="bullet"/>
+      <w:lvlText w:val=""/>
+      <w:lvlJc w:val="left"/>
+      <w:pPr>
+        <w:ind w:left="5040" w:hanging="360"/>
+      </w:pPr>
+      <w:rPr>
+        <w:rFonts w:ascii="Symbol" w:hAnsi="Symbol" w:hint="default"/>
+      </w:rPr>
+    </w:lvl>
+    <w:lvl w:ilvl="7" w:tplc="04090003" w:tentative="1">
+      <w:start w:val="1"/>
+      <w:numFmt w:val="bullet"/>
+      <w:lvlText w:val="o"/>
+      <w:lvlJc w:val="left"/>
+      <w:pPr>
+        <w:ind w:left="5760" w:hanging="360"/>
+      </w:pPr>
+      <w:rPr>
+        <w:rFonts w:ascii="Courier New" w:hAnsi="Courier New" w:cs="Courier New" w:hint="default"/>
+      </w:rPr>
+    </w:lvl>
+    <w:lvl w:ilvl="8" w:tplc="04090005" w:tentative="1">
+      <w:start w:val="1"/>
+      <w:numFmt w:val="bullet"/>
+      <w:lvlText w:val=""/>
+      <w:lvlJc w:val="left"/>
+      <w:pPr>
+        <w:ind w:left="6480" w:hanging="360"/>
+      </w:pPr>
+      <w:rPr>
+        <w:rFonts w:ascii="Wingdings" w:hAnsi="Wingdings" w:hint="default"/>
+      </w:rPr>
+    </w:lvl>
+  </w:abstractNum>
+  <w:abstractNum w:abstractNumId="6">
     <w:nsid w:val="4C495C0D"/>
     <w:multiLevelType w:val="hybridMultilevel"/>
     <w:tmpl w:val="16EE10E2"/>
@@ -10123,7 +11476,7 @@
       </w:pPr>
     </w:lvl>
   </w:abstractNum>
-  <w:abstractNum w:abstractNumId="4">
+  <w:abstractNum w:abstractNumId="7">
     <w:nsid w:val="4EB23E75"/>
     <w:multiLevelType w:val="multilevel"/>
     <w:tmpl w:val="04090025"/>
@@ -10245,7 +11598,120 @@
       </w:pPr>
     </w:lvl>
   </w:abstractNum>
-  <w:abstractNum w:abstractNumId="5">
+  <w:abstractNum w:abstractNumId="8">
+    <w:nsid w:val="536A4AB2"/>
+    <w:multiLevelType w:val="hybridMultilevel"/>
+    <w:tmpl w:val="B9E285DE"/>
+    <w:lvl w:ilvl="0" w:tplc="04090001">
+      <w:start w:val="1"/>
+      <w:numFmt w:val="bullet"/>
+      <w:lvlText w:val=""/>
+      <w:lvlJc w:val="left"/>
+      <w:pPr>
+        <w:ind w:left="720" w:hanging="360"/>
+      </w:pPr>
+      <w:rPr>
+        <w:rFonts w:ascii="Symbol" w:hAnsi="Symbol" w:hint="default"/>
+      </w:rPr>
+    </w:lvl>
+    <w:lvl w:ilvl="1" w:tplc="04090003" w:tentative="1">
+      <w:start w:val="1"/>
+      <w:numFmt w:val="bullet"/>
+      <w:lvlText w:val="o"/>
+      <w:lvlJc w:val="left"/>
+      <w:pPr>
+        <w:ind w:left="1440" w:hanging="360"/>
+      </w:pPr>
+      <w:rPr>
+        <w:rFonts w:ascii="Courier New" w:hAnsi="Courier New" w:cs="Courier New" w:hint="default"/>
+      </w:rPr>
+    </w:lvl>
+    <w:lvl w:ilvl="2" w:tplc="04090005" w:tentative="1">
+      <w:start w:val="1"/>
+      <w:numFmt w:val="bullet"/>
+      <w:lvlText w:val=""/>
+      <w:lvlJc w:val="left"/>
+      <w:pPr>
+        <w:ind w:left="2160" w:hanging="360"/>
+      </w:pPr>
+      <w:rPr>
+        <w:rFonts w:ascii="Wingdings" w:hAnsi="Wingdings" w:hint="default"/>
+      </w:rPr>
+    </w:lvl>
+    <w:lvl w:ilvl="3" w:tplc="04090001" w:tentative="1">
+      <w:start w:val="1"/>
+      <w:numFmt w:val="bullet"/>
+      <w:lvlText w:val=""/>
+      <w:lvlJc w:val="left"/>
+      <w:pPr>
+        <w:ind w:left="2880" w:hanging="360"/>
+      </w:pPr>
+      <w:rPr>
+        <w:rFonts w:ascii="Symbol" w:hAnsi="Symbol" w:hint="default"/>
+      </w:rPr>
+    </w:lvl>
+    <w:lvl w:ilvl="4" w:tplc="04090003" w:tentative="1">
+      <w:start w:val="1"/>
+      <w:numFmt w:val="bullet"/>
+      <w:lvlText w:val="o"/>
+      <w:lvlJc w:val="left"/>
+      <w:pPr>
+        <w:ind w:left="3600" w:hanging="360"/>
+      </w:pPr>
+      <w:rPr>
+        <w:rFonts w:ascii="Courier New" w:hAnsi="Courier New" w:cs="Courier New" w:hint="default"/>
+      </w:rPr>
+    </w:lvl>
+    <w:lvl w:ilvl="5" w:tplc="04090005" w:tentative="1">
+      <w:start w:val="1"/>
+      <w:numFmt w:val="bullet"/>
+      <w:lvlText w:val=""/>
+      <w:lvlJc w:val="left"/>
+      <w:pPr>
+        <w:ind w:left="4320" w:hanging="360"/>
+      </w:pPr>
+      <w:rPr>
+        <w:rFonts w:ascii="Wingdings" w:hAnsi="Wingdings" w:hint="default"/>
+      </w:rPr>
+    </w:lvl>
+    <w:lvl w:ilvl="6" w:tplc="04090001" w:tentative="1">
+      <w:start w:val="1"/>
+      <w:numFmt w:val="bullet"/>
+      <w:lvlText w:val=""/>
+      <w:lvlJc w:val="left"/>
+      <w:pPr>
+        <w:ind w:left="5040" w:hanging="360"/>
+      </w:pPr>
+      <w:rPr>
+        <w:rFonts w:ascii="Symbol" w:hAnsi="Symbol" w:hint="default"/>
+      </w:rPr>
+    </w:lvl>
+    <w:lvl w:ilvl="7" w:tplc="04090003" w:tentative="1">
+      <w:start w:val="1"/>
+      <w:numFmt w:val="bullet"/>
+      <w:lvlText w:val="o"/>
+      <w:lvlJc w:val="left"/>
+      <w:pPr>
+        <w:ind w:left="5760" w:hanging="360"/>
+      </w:pPr>
+      <w:rPr>
+        <w:rFonts w:ascii="Courier New" w:hAnsi="Courier New" w:cs="Courier New" w:hint="default"/>
+      </w:rPr>
+    </w:lvl>
+    <w:lvl w:ilvl="8" w:tplc="04090005" w:tentative="1">
+      <w:start w:val="1"/>
+      <w:numFmt w:val="bullet"/>
+      <w:lvlText w:val=""/>
+      <w:lvlJc w:val="left"/>
+      <w:pPr>
+        <w:ind w:left="6480" w:hanging="360"/>
+      </w:pPr>
+      <w:rPr>
+        <w:rFonts w:ascii="Wingdings" w:hAnsi="Wingdings" w:hint="default"/>
+      </w:rPr>
+    </w:lvl>
+  </w:abstractNum>
+  <w:abstractNum w:abstractNumId="9">
     <w:nsid w:val="546C7CA6"/>
     <w:multiLevelType w:val="hybridMultilevel"/>
     <w:tmpl w:val="C294380E"/>
@@ -10361,7 +11827,7 @@
       </w:pPr>
     </w:lvl>
   </w:abstractNum>
-  <w:abstractNum w:abstractNumId="6">
+  <w:abstractNum w:abstractNumId="10">
     <w:nsid w:val="61316B14"/>
     <w:multiLevelType w:val="hybridMultilevel"/>
     <w:tmpl w:val="C294380E"/>
@@ -10478,10 +11944,10 @@
     </w:lvl>
   </w:abstractNum>
   <w:num w:numId="1">
-    <w:abstractNumId w:val="4"/>
+    <w:abstractNumId w:val="7"/>
   </w:num>
   <w:num w:numId="2">
-    <w:abstractNumId w:val="3"/>
+    <w:abstractNumId w:val="6"/>
   </w:num>
   <w:num w:numId="3">
     <w:abstractNumId w:val="1"/>
@@ -10490,13 +11956,25 @@
     <w:abstractNumId w:val="0"/>
   </w:num>
   <w:num w:numId="5">
-    <w:abstractNumId w:val="6"/>
+    <w:abstractNumId w:val="10"/>
   </w:num>
   <w:num w:numId="6">
-    <w:abstractNumId w:val="5"/>
+    <w:abstractNumId w:val="9"/>
   </w:num>
   <w:num w:numId="7">
     <w:abstractNumId w:val="2"/>
+  </w:num>
+  <w:num w:numId="8">
+    <w:abstractNumId w:val="3"/>
+  </w:num>
+  <w:num w:numId="9">
+    <w:abstractNumId w:val="8"/>
+  </w:num>
+  <w:num w:numId="10">
+    <w:abstractNumId w:val="5"/>
+  </w:num>
+  <w:num w:numId="11">
+    <w:abstractNumId w:val="4"/>
   </w:num>
 </w:numbering>
 </file>
@@ -11412,6 +12890,17 @@
       <w:szCs w:val="24"/>
     </w:rPr>
   </w:style>
+  <w:style w:type="paragraph" w:styleId="ListParagraph">
+    <w:name w:val="List Paragraph"/>
+    <w:basedOn w:val="Normal"/>
+    <w:uiPriority w:val="34"/>
+    <w:qFormat/>
+    <w:rsid w:val="00B63F29"/>
+    <w:pPr>
+      <w:ind w:left="720"/>
+      <w:contextualSpacing/>
+    </w:pPr>
+  </w:style>
 </w:styles>
 </file>
 
@@ -11681,7 +13170,7 @@
 </file>
 
 <file path=customXml/itemProps1.xml><?xml version="1.0" encoding="utf-8"?>
-<ds:datastoreItem xmlns:ds="http://schemas.openxmlformats.org/officeDocument/2006/customXml" ds:itemID="{54953358-B8D7-46A7-A06D-FA9D1C25E1DB}">
+<ds:datastoreItem xmlns:ds="http://schemas.openxmlformats.org/officeDocument/2006/customXml" ds:itemID="{8A402898-02E5-4B22-9923-3670930E3ED1}">
   <ds:schemaRefs>
     <ds:schemaRef ds:uri="http://schemas.openxmlformats.org/officeDocument/2006/bibliography"/>
   </ds:schemaRefs>

</xml_diff>